<commit_message>
update portfolio and resume
</commit_message>
<xml_diff>
--- a/resume.docx
+++ b/resume.docx
@@ -411,14 +411,14 @@
                 <w:rFonts w:asciiTheme="majorHAnsi" w:hAnsiTheme="majorHAnsi"/>
                 <w:sz w:val="18"/>
               </w:rPr>
-              <w:t>Angular 5</w:t>
-            </w:r>
-            <w:r>
-              <w:rPr>
-                <w:rFonts w:asciiTheme="majorHAnsi" w:hAnsiTheme="majorHAnsi"/>
-                <w:sz w:val="18"/>
-              </w:rPr>
-              <w:t>, Redux</w:t>
+              <w:t>Angular</w:t>
+            </w:r>
+            <w:r>
+              <w:rPr>
+                <w:rFonts w:asciiTheme="majorHAnsi" w:hAnsiTheme="majorHAnsi"/>
+                <w:sz w:val="18"/>
+              </w:rPr>
+              <w:t xml:space="preserve"> 6+</w:t>
             </w:r>
             <w:r>
               <w:rPr>
@@ -442,6 +442,13 @@
                 <w:sz w:val="18"/>
               </w:rPr>
               <w:t xml:space="preserve">, </w:t>
+            </w:r>
+            <w:r>
+              <w:rPr>
+                <w:rFonts w:asciiTheme="majorHAnsi" w:hAnsiTheme="majorHAnsi"/>
+                <w:sz w:val="18"/>
+              </w:rPr>
+              <w:t>React</w:t>
             </w:r>
           </w:p>
           <w:p>
@@ -456,35 +463,77 @@
               <w:rPr>
                 <w:rFonts w:asciiTheme="majorHAnsi" w:hAnsiTheme="majorHAnsi"/>
                 <w:sz w:val="18"/>
+                <w:lang w:val="fr-CA"/>
               </w:rPr>
             </w:pPr>
-            <w:r>
-              <w:rPr>
-                <w:rFonts w:asciiTheme="majorHAnsi" w:hAnsiTheme="majorHAnsi"/>
-                <w:sz w:val="18"/>
-              </w:rPr>
-              <w:t xml:space="preserve">NodeJS, Typescript, </w:t>
-            </w:r>
-            <w:r>
-              <w:rPr>
-                <w:rFonts w:asciiTheme="majorHAnsi" w:hAnsiTheme="majorHAnsi"/>
-                <w:sz w:val="18"/>
-              </w:rPr>
-              <w:t>PHP</w:t>
-            </w:r>
-            <w:r>
-              <w:rPr>
-                <w:rFonts w:asciiTheme="majorHAnsi" w:hAnsiTheme="majorHAnsi"/>
-                <w:sz w:val="18"/>
-              </w:rPr>
-              <w:t>,</w:t>
-            </w:r>
-            <w:r>
-              <w:rPr>
-                <w:rFonts w:asciiTheme="majorHAnsi" w:hAnsiTheme="majorHAnsi"/>
-                <w:sz w:val="18"/>
-              </w:rPr>
-              <w:t xml:space="preserve"> Laravel, Python, Java</w:t>
+            <w:proofErr w:type="spellStart"/>
+            <w:r>
+              <w:rPr>
+                <w:rFonts w:asciiTheme="majorHAnsi" w:hAnsiTheme="majorHAnsi"/>
+                <w:sz w:val="18"/>
+                <w:lang w:val="fr-CA"/>
+              </w:rPr>
+              <w:t>NodeJS</w:t>
+            </w:r>
+            <w:proofErr w:type="spellEnd"/>
+            <w:r>
+              <w:rPr>
+                <w:rFonts w:asciiTheme="majorHAnsi" w:hAnsiTheme="majorHAnsi"/>
+                <w:sz w:val="18"/>
+                <w:lang w:val="fr-CA"/>
+              </w:rPr>
+              <w:t xml:space="preserve">, </w:t>
+            </w:r>
+            <w:proofErr w:type="spellStart"/>
+            <w:r>
+              <w:rPr>
+                <w:rFonts w:asciiTheme="majorHAnsi" w:hAnsiTheme="majorHAnsi"/>
+                <w:sz w:val="18"/>
+                <w:lang w:val="fr-CA"/>
+              </w:rPr>
+              <w:t>Typescript</w:t>
+            </w:r>
+            <w:proofErr w:type="spellEnd"/>
+            <w:r>
+              <w:rPr>
+                <w:rFonts w:asciiTheme="majorHAnsi" w:hAnsiTheme="majorHAnsi"/>
+                <w:sz w:val="18"/>
+                <w:lang w:val="fr-CA"/>
+              </w:rPr>
+              <w:t xml:space="preserve">, PHP, </w:t>
+            </w:r>
+            <w:proofErr w:type="spellStart"/>
+            <w:r>
+              <w:rPr>
+                <w:rFonts w:asciiTheme="majorHAnsi" w:hAnsiTheme="majorHAnsi"/>
+                <w:sz w:val="18"/>
+                <w:lang w:val="fr-CA"/>
+              </w:rPr>
+              <w:t>Laravel</w:t>
+            </w:r>
+            <w:proofErr w:type="spellEnd"/>
+            <w:r>
+              <w:rPr>
+                <w:rFonts w:asciiTheme="majorHAnsi" w:hAnsiTheme="majorHAnsi"/>
+                <w:sz w:val="18"/>
+                <w:lang w:val="fr-CA"/>
+              </w:rPr>
+              <w:t>, Python, Java</w:t>
+            </w:r>
+            <w:r>
+              <w:rPr>
+                <w:rFonts w:asciiTheme="majorHAnsi" w:hAnsiTheme="majorHAnsi"/>
+                <w:sz w:val="18"/>
+                <w:lang w:val="fr-CA"/>
+              </w:rPr>
+              <w:t xml:space="preserve">, Spring Boot, </w:t>
+            </w:r>
+            <w:r>
+              <w:rPr>
+                <w:rFonts w:asciiTheme="majorHAnsi" w:hAnsiTheme="majorHAnsi"/>
+                <w:sz w:val="18"/>
+              </w:rPr>
+              <w:t>Redux</w:t>
             </w:r>
           </w:p>
           <w:p>
@@ -501,21 +550,12 @@
                 <w:sz w:val="18"/>
               </w:rPr>
             </w:pPr>
-            <w:proofErr w:type="spellStart"/>
-            <w:r>
-              <w:rPr>
-                <w:rFonts w:asciiTheme="majorHAnsi" w:hAnsiTheme="majorHAnsi"/>
-                <w:sz w:val="18"/>
-              </w:rPr>
-              <w:t>UrbanCode</w:t>
-            </w:r>
-            <w:proofErr w:type="spellEnd"/>
-            <w:r>
-              <w:rPr>
-                <w:rFonts w:asciiTheme="majorHAnsi" w:hAnsiTheme="majorHAnsi"/>
-                <w:sz w:val="18"/>
-              </w:rPr>
-              <w:t xml:space="preserve"> Deploy, Bluemix, Jenkins</w:t>
+            <w:r>
+              <w:rPr>
+                <w:rFonts w:asciiTheme="majorHAnsi" w:hAnsiTheme="majorHAnsi"/>
+                <w:sz w:val="18"/>
+              </w:rPr>
+              <w:t>Jenkins</w:t>
             </w:r>
             <w:r>
               <w:rPr>
@@ -529,7 +569,21 @@
                 <w:rFonts w:asciiTheme="majorHAnsi" w:hAnsiTheme="majorHAnsi"/>
                 <w:sz w:val="18"/>
               </w:rPr>
-              <w:t xml:space="preserve"> Heroku</w:t>
+              <w:t xml:space="preserve"> </w:t>
+            </w:r>
+            <w:r>
+              <w:rPr>
+                <w:rFonts w:asciiTheme="majorHAnsi" w:hAnsiTheme="majorHAnsi"/>
+                <w:sz w:val="18"/>
+              </w:rPr>
+              <w:t>Splunk, Dynatrace, Docker, Linux</w:t>
+            </w:r>
+            <w:r>
+              <w:rPr>
+                <w:rFonts w:asciiTheme="majorHAnsi" w:hAnsiTheme="majorHAnsi"/>
+                <w:sz w:val="18"/>
+              </w:rPr>
+              <w:t>, JBoss</w:t>
             </w:r>
           </w:p>
           <w:p>
@@ -565,14 +619,7 @@
                 <w:rFonts w:asciiTheme="majorHAnsi" w:hAnsiTheme="majorHAnsi"/>
                 <w:sz w:val="18"/>
               </w:rPr>
-              <w:t>Chrome Extension</w:t>
-            </w:r>
-            <w:r>
-              <w:rPr>
-                <w:rFonts w:asciiTheme="majorHAnsi" w:hAnsiTheme="majorHAnsi"/>
-                <w:sz w:val="18"/>
-              </w:rPr>
-              <w:t>s</w:t>
+              <w:t>Redis, Apache Kafka</w:t>
             </w:r>
           </w:p>
         </w:tc>
@@ -638,7 +685,42 @@
                 <w:rFonts w:asciiTheme="majorHAnsi" w:hAnsiTheme="majorHAnsi"/>
                 <w:sz w:val="18"/>
               </w:rPr>
-              <w:t>Bootstrap, Responsive web design</w:t>
+              <w:t xml:space="preserve">Bootstrap, </w:t>
+            </w:r>
+            <w:r>
+              <w:rPr>
+                <w:rFonts w:asciiTheme="majorHAnsi" w:hAnsiTheme="majorHAnsi"/>
+                <w:sz w:val="18"/>
+              </w:rPr>
+              <w:t>Tailwind</w:t>
+            </w:r>
+            <w:r>
+              <w:rPr>
+                <w:rFonts w:asciiTheme="majorHAnsi" w:hAnsiTheme="majorHAnsi"/>
+                <w:sz w:val="18"/>
+              </w:rPr>
+              <w:t xml:space="preserve"> </w:t>
+            </w:r>
+            <w:r>
+              <w:rPr>
+                <w:rFonts w:asciiTheme="majorHAnsi" w:hAnsiTheme="majorHAnsi"/>
+                <w:sz w:val="18"/>
+              </w:rPr>
+              <w:t xml:space="preserve">CSS, </w:t>
+            </w:r>
+            <w:r>
+              <w:rPr>
+                <w:rFonts w:asciiTheme="majorHAnsi" w:hAnsiTheme="majorHAnsi"/>
+                <w:sz w:val="18"/>
+              </w:rPr>
+              <w:t>Responsive web design</w:t>
+            </w:r>
+            <w:r>
+              <w:rPr>
+                <w:rFonts w:asciiTheme="majorHAnsi" w:hAnsiTheme="majorHAnsi"/>
+                <w:sz w:val="18"/>
+              </w:rPr>
+              <w:t xml:space="preserve">, </w:t>
             </w:r>
           </w:p>
           <w:p>
@@ -690,8 +772,8 @@
         <w:tblDescription w:val="Resume content table"/>
       </w:tblPr>
       <w:tblGrid>
-        <w:gridCol w:w="1276"/>
-        <w:gridCol w:w="6095"/>
+        <w:gridCol w:w="1795"/>
+        <w:gridCol w:w="5576"/>
         <w:gridCol w:w="1985"/>
       </w:tblGrid>
       <w:tr>
@@ -756,48 +838,27 @@
           <w:p>
             <w:pPr>
               <w:rPr>
-                <w:b/>
-              </w:rPr>
-            </w:pPr>
-            <w:r>
-              <w:rPr>
                 <w:rStyle w:val="Emphasis"/>
                 <w:rFonts w:asciiTheme="majorHAnsi" w:hAnsiTheme="majorHAnsi"/>
                 <w:b/>
                 <w:i w:val="0"/>
               </w:rPr>
-              <w:t>TATA Consultancy Services</w:t>
-            </w:r>
+            </w:pPr>
             <w:r>
               <w:rPr>
                 <w:rStyle w:val="Emphasis"/>
                 <w:rFonts w:asciiTheme="majorHAnsi" w:hAnsiTheme="majorHAnsi"/>
                 <w:b/>
-              </w:rPr>
-              <w:t xml:space="preserve"> </w:t>
+                <w:i w:val="0"/>
+              </w:rPr>
+              <w:t xml:space="preserve">TD Bank | </w:t>
             </w:r>
             <w:r>
               <w:rPr>
                 <w:rStyle w:val="Emphasis"/>
                 <w:rFonts w:asciiTheme="majorHAnsi" w:hAnsiTheme="majorHAnsi"/>
-                <w:i w:val="0"/>
-              </w:rPr>
-              <w:t>|</w:t>
-            </w:r>
-            <w:r>
-              <w:rPr>
-                <w:rStyle w:val="Emphasis"/>
-                <w:rFonts w:asciiTheme="majorHAnsi" w:hAnsiTheme="majorHAnsi"/>
-                <w:b/>
-              </w:rPr>
-              <w:t xml:space="preserve"> </w:t>
-            </w:r>
-            <w:r>
-              <w:rPr>
-                <w:rStyle w:val="Emphasis"/>
-                <w:rFonts w:asciiTheme="majorHAnsi" w:hAnsiTheme="majorHAnsi"/>
-              </w:rPr>
-              <w:t>Angular 5 &amp; NodeJS Developer</w:t>
+              </w:rPr>
+              <w:t>Senior Software Developer</w:t>
             </w:r>
           </w:p>
         </w:tc>
@@ -811,6 +872,476 @@
               <w:rPr>
                 <w:rFonts w:asciiTheme="majorHAnsi" w:hAnsiTheme="majorHAnsi"/>
                 <w:b/>
+                <w:sz w:val="18"/>
+              </w:rPr>
+            </w:pPr>
+            <w:r>
+              <w:rPr>
+                <w:rFonts w:asciiTheme="majorHAnsi" w:hAnsiTheme="majorHAnsi"/>
+                <w:b/>
+                <w:sz w:val="18"/>
+              </w:rPr>
+              <w:t>Nov 2019 - Present</w:t>
+            </w:r>
+          </w:p>
+        </w:tc>
+      </w:tr>
+      <w:tr>
+        <w:trPr>
+          <w:trHeight w:val="2769"/>
+          <w:jc w:val="center"/>
+        </w:trPr>
+        <w:tc>
+          <w:tcPr>
+            <w:tcW w:w="9356" w:type="dxa"/>
+            <w:gridSpan w:val="3"/>
+            <w:tcMar>
+              <w:bottom w:w="0" w:type="dxa"/>
+              <w:right w:w="144" w:type="dxa"/>
+            </w:tcMar>
+            <w:vAlign w:val="center"/>
+          </w:tcPr>
+          <w:p>
+            <w:pPr>
+              <w:pStyle w:val="ListBullet"/>
+              <w:numPr>
+                <w:ilvl w:val="0"/>
+                <w:numId w:val="30"/>
+              </w:numPr>
+              <w:spacing w:after="0"/>
+              <w:ind w:left="641" w:hanging="357"/>
+              <w:rPr>
+                <w:rFonts w:asciiTheme="majorHAnsi" w:hAnsiTheme="majorHAnsi"/>
+                <w:b/>
+                <w:iCs/>
+              </w:rPr>
+            </w:pPr>
+            <w:r>
+              <w:rPr>
+                <w:rFonts w:asciiTheme="majorHAnsi" w:hAnsiTheme="majorHAnsi"/>
+                <w:iCs/>
+                <w:sz w:val="18"/>
+              </w:rPr>
+              <w:t>Developed and maintaine</w:t>
+            </w:r>
+            <w:r>
+              <w:rPr>
+                <w:rFonts w:asciiTheme="majorHAnsi" w:hAnsiTheme="majorHAnsi"/>
+                <w:iCs/>
+                <w:sz w:val="18"/>
+              </w:rPr>
+              <w:t>d Angular 6+</w:t>
+            </w:r>
+            <w:r>
+              <w:rPr>
+                <w:rFonts w:asciiTheme="majorHAnsi" w:hAnsiTheme="majorHAnsi"/>
+                <w:iCs/>
+                <w:sz w:val="18"/>
+              </w:rPr>
+              <w:t xml:space="preserve"> application using, </w:t>
+            </w:r>
+            <w:r>
+              <w:rPr>
+                <w:rFonts w:asciiTheme="majorHAnsi" w:hAnsiTheme="majorHAnsi"/>
+                <w:iCs/>
+                <w:sz w:val="18"/>
+              </w:rPr>
+              <w:t>Java Spring Framework</w:t>
+            </w:r>
+            <w:r>
+              <w:rPr>
+                <w:rFonts w:asciiTheme="majorHAnsi" w:hAnsiTheme="majorHAnsi"/>
+                <w:iCs/>
+                <w:sz w:val="18"/>
+              </w:rPr>
+              <w:t>, MongoDB, and Apache Kafka</w:t>
+            </w:r>
+          </w:p>
+          <w:p>
+            <w:pPr>
+              <w:pStyle w:val="ListBullet"/>
+              <w:numPr>
+                <w:ilvl w:val="0"/>
+                <w:numId w:val="30"/>
+              </w:numPr>
+              <w:spacing w:after="0"/>
+              <w:ind w:left="641" w:hanging="357"/>
+              <w:rPr>
+                <w:rStyle w:val="Emphasis"/>
+                <w:rFonts w:asciiTheme="majorHAnsi" w:hAnsiTheme="majorHAnsi"/>
+                <w:bCs/>
+                <w:i w:val="0"/>
+                <w:sz w:val="18"/>
+                <w:szCs w:val="18"/>
+              </w:rPr>
+            </w:pPr>
+            <w:r>
+              <w:rPr>
+                <w:rStyle w:val="Emphasis"/>
+                <w:rFonts w:asciiTheme="majorHAnsi" w:hAnsiTheme="majorHAnsi"/>
+                <w:bCs/>
+                <w:i w:val="0"/>
+                <w:sz w:val="18"/>
+                <w:szCs w:val="18"/>
+              </w:rPr>
+              <w:t>Developed solution to render dynamic components developed by many teams and projects within TD</w:t>
+            </w:r>
+          </w:p>
+          <w:p>
+            <w:pPr>
+              <w:pStyle w:val="ListBullet"/>
+              <w:numPr>
+                <w:ilvl w:val="0"/>
+                <w:numId w:val="30"/>
+              </w:numPr>
+              <w:spacing w:after="0"/>
+              <w:ind w:left="641" w:hanging="357"/>
+              <w:rPr>
+                <w:rStyle w:val="Emphasis"/>
+                <w:rFonts w:asciiTheme="majorHAnsi" w:hAnsiTheme="majorHAnsi"/>
+                <w:bCs/>
+                <w:i w:val="0"/>
+                <w:sz w:val="18"/>
+                <w:szCs w:val="18"/>
+              </w:rPr>
+            </w:pPr>
+            <w:r>
+              <w:rPr>
+                <w:rStyle w:val="Emphasis"/>
+                <w:rFonts w:asciiTheme="majorHAnsi" w:hAnsiTheme="majorHAnsi"/>
+                <w:bCs/>
+                <w:i w:val="0"/>
+                <w:sz w:val="18"/>
+                <w:szCs w:val="18"/>
+              </w:rPr>
+              <w:t>Maintained ownership</w:t>
+            </w:r>
+            <w:r>
+              <w:rPr>
+                <w:rStyle w:val="Emphasis"/>
+                <w:rFonts w:asciiTheme="majorHAnsi" w:hAnsiTheme="majorHAnsi"/>
+                <w:bCs/>
+                <w:i w:val="0"/>
+                <w:sz w:val="18"/>
+                <w:szCs w:val="18"/>
+              </w:rPr>
+              <w:t xml:space="preserve"> and coordinated </w:t>
+            </w:r>
+            <w:r>
+              <w:rPr>
+                <w:rStyle w:val="Emphasis"/>
+                <w:rFonts w:asciiTheme="majorHAnsi" w:hAnsiTheme="majorHAnsi"/>
+                <w:bCs/>
+                <w:i w:val="0"/>
+                <w:sz w:val="18"/>
+                <w:szCs w:val="18"/>
+              </w:rPr>
+              <w:t>integration with my</w:t>
+            </w:r>
+            <w:r>
+              <w:rPr>
+                <w:rStyle w:val="Emphasis"/>
+                <w:rFonts w:asciiTheme="majorHAnsi" w:hAnsiTheme="majorHAnsi"/>
+                <w:bCs/>
+                <w:i w:val="0"/>
+                <w:sz w:val="18"/>
+                <w:szCs w:val="18"/>
+              </w:rPr>
+              <w:t xml:space="preserve"> project</w:t>
+            </w:r>
+            <w:r>
+              <w:rPr>
+                <w:rStyle w:val="Emphasis"/>
+                <w:rFonts w:asciiTheme="majorHAnsi" w:hAnsiTheme="majorHAnsi"/>
+                <w:bCs/>
+                <w:i w:val="0"/>
+                <w:sz w:val="18"/>
+                <w:szCs w:val="18"/>
+              </w:rPr>
+              <w:t xml:space="preserve"> with other apps across TD</w:t>
+            </w:r>
+            <w:r>
+              <w:rPr>
+                <w:rStyle w:val="Emphasis"/>
+                <w:rFonts w:asciiTheme="majorHAnsi" w:hAnsiTheme="majorHAnsi"/>
+                <w:bCs/>
+                <w:i w:val="0"/>
+                <w:sz w:val="18"/>
+                <w:szCs w:val="18"/>
+              </w:rPr>
+              <w:t xml:space="preserve"> using REST APIs and distributed Kafka streams</w:t>
+            </w:r>
+          </w:p>
+          <w:p>
+            <w:pPr>
+              <w:pStyle w:val="ListBullet"/>
+              <w:numPr>
+                <w:ilvl w:val="0"/>
+                <w:numId w:val="30"/>
+              </w:numPr>
+              <w:spacing w:after="0"/>
+              <w:ind w:left="641" w:hanging="357"/>
+              <w:rPr>
+                <w:rStyle w:val="Emphasis"/>
+                <w:rFonts w:asciiTheme="majorHAnsi" w:hAnsiTheme="majorHAnsi"/>
+                <w:bCs/>
+                <w:i w:val="0"/>
+                <w:sz w:val="18"/>
+                <w:szCs w:val="18"/>
+              </w:rPr>
+            </w:pPr>
+            <w:r>
+              <w:rPr>
+                <w:rStyle w:val="Emphasis"/>
+                <w:rFonts w:asciiTheme="majorHAnsi" w:hAnsiTheme="majorHAnsi"/>
+                <w:bCs/>
+                <w:i w:val="0"/>
+                <w:sz w:val="18"/>
+                <w:szCs w:val="18"/>
+              </w:rPr>
+              <w:t>Led the sprint planning and grooming meetings with business partners to ensure development requirements are met to achieve timely delivery of project</w:t>
+            </w:r>
+          </w:p>
+          <w:p>
+            <w:pPr>
+              <w:pStyle w:val="ListBullet"/>
+              <w:numPr>
+                <w:ilvl w:val="0"/>
+                <w:numId w:val="30"/>
+              </w:numPr>
+              <w:spacing w:after="0"/>
+              <w:ind w:left="641" w:hanging="357"/>
+              <w:rPr>
+                <w:rStyle w:val="Emphasis"/>
+                <w:rFonts w:asciiTheme="majorHAnsi" w:hAnsiTheme="majorHAnsi"/>
+                <w:bCs/>
+                <w:i w:val="0"/>
+                <w:sz w:val="18"/>
+                <w:szCs w:val="18"/>
+              </w:rPr>
+            </w:pPr>
+            <w:r>
+              <w:rPr>
+                <w:rStyle w:val="Emphasis"/>
+                <w:rFonts w:asciiTheme="majorHAnsi" w:hAnsiTheme="majorHAnsi"/>
+                <w:bCs/>
+                <w:i w:val="0"/>
+                <w:sz w:val="18"/>
+                <w:szCs w:val="18"/>
+              </w:rPr>
+              <w:t xml:space="preserve">Successfully coordinated multiple production releases between projects involving UI, </w:t>
+            </w:r>
+            <w:proofErr w:type="spellStart"/>
+            <w:r>
+              <w:rPr>
+                <w:rStyle w:val="Emphasis"/>
+                <w:rFonts w:asciiTheme="majorHAnsi" w:hAnsiTheme="majorHAnsi"/>
+                <w:bCs/>
+                <w:i w:val="0"/>
+                <w:sz w:val="18"/>
+                <w:szCs w:val="18"/>
+              </w:rPr>
+              <w:t>Jboss</w:t>
+            </w:r>
+            <w:proofErr w:type="spellEnd"/>
+            <w:r>
+              <w:rPr>
+                <w:rStyle w:val="Emphasis"/>
+                <w:rFonts w:asciiTheme="majorHAnsi" w:hAnsiTheme="majorHAnsi"/>
+                <w:bCs/>
+                <w:i w:val="0"/>
+                <w:sz w:val="18"/>
+                <w:szCs w:val="18"/>
+              </w:rPr>
+              <w:t xml:space="preserve"> Web server, DB, and Microservice components with </w:t>
+            </w:r>
+            <w:r>
+              <w:rPr>
+                <w:rStyle w:val="Emphasis"/>
+                <w:rFonts w:asciiTheme="majorHAnsi" w:hAnsiTheme="majorHAnsi"/>
+                <w:bCs/>
+                <w:i w:val="0"/>
+                <w:sz w:val="18"/>
+                <w:szCs w:val="18"/>
+              </w:rPr>
+              <w:t>zero downtime deployments</w:t>
+            </w:r>
+          </w:p>
+          <w:p>
+            <w:pPr>
+              <w:pStyle w:val="ListBullet"/>
+              <w:numPr>
+                <w:ilvl w:val="0"/>
+                <w:numId w:val="30"/>
+              </w:numPr>
+              <w:spacing w:after="0"/>
+              <w:ind w:left="641" w:hanging="357"/>
+              <w:rPr>
+                <w:rStyle w:val="Emphasis"/>
+                <w:rFonts w:asciiTheme="majorHAnsi" w:hAnsiTheme="majorHAnsi"/>
+                <w:bCs/>
+                <w:i w:val="0"/>
+                <w:sz w:val="18"/>
+                <w:szCs w:val="18"/>
+              </w:rPr>
+            </w:pPr>
+            <w:r>
+              <w:rPr>
+                <w:rStyle w:val="Emphasis"/>
+                <w:rFonts w:asciiTheme="majorHAnsi" w:hAnsiTheme="majorHAnsi"/>
+                <w:bCs/>
+                <w:i w:val="0"/>
+                <w:sz w:val="18"/>
+                <w:szCs w:val="18"/>
+              </w:rPr>
+              <w:t>Monitor and maintain production data in collaboration with users, business partners, and stakeholders</w:t>
+            </w:r>
+          </w:p>
+          <w:p>
+            <w:pPr>
+              <w:pStyle w:val="ListBullet"/>
+              <w:numPr>
+                <w:ilvl w:val="0"/>
+                <w:numId w:val="30"/>
+              </w:numPr>
+              <w:spacing w:after="0"/>
+              <w:ind w:left="641" w:hanging="357"/>
+              <w:rPr>
+                <w:rStyle w:val="Emphasis"/>
+                <w:rFonts w:asciiTheme="majorHAnsi" w:hAnsiTheme="majorHAnsi"/>
+                <w:bCs/>
+                <w:i w:val="0"/>
+                <w:sz w:val="18"/>
+                <w:szCs w:val="18"/>
+              </w:rPr>
+            </w:pPr>
+            <w:r>
+              <w:rPr>
+                <w:rStyle w:val="Emphasis"/>
+                <w:rFonts w:asciiTheme="majorHAnsi" w:hAnsiTheme="majorHAnsi"/>
+                <w:bCs/>
+                <w:i w:val="0"/>
+                <w:sz w:val="18"/>
+                <w:szCs w:val="18"/>
+              </w:rPr>
+              <w:t>Perform code review with peers</w:t>
+            </w:r>
+            <w:r>
+              <w:rPr>
+                <w:rStyle w:val="Emphasis"/>
+                <w:rFonts w:asciiTheme="majorHAnsi" w:hAnsiTheme="majorHAnsi"/>
+                <w:bCs/>
+                <w:i w:val="0"/>
+                <w:sz w:val="18"/>
+                <w:szCs w:val="18"/>
+              </w:rPr>
+              <w:t xml:space="preserve"> to ensure code quality standards are met along with utilizing Jenkins pipelines for CI/CD</w:t>
+            </w:r>
+          </w:p>
+          <w:p>
+            <w:pPr>
+              <w:pStyle w:val="ListBullet"/>
+              <w:numPr>
+                <w:ilvl w:val="0"/>
+                <w:numId w:val="30"/>
+              </w:numPr>
+              <w:spacing w:after="0"/>
+              <w:ind w:left="641" w:hanging="357"/>
+              <w:rPr>
+                <w:rFonts w:asciiTheme="majorHAnsi" w:hAnsiTheme="majorHAnsi"/>
+                <w:bCs/>
+                <w:iCs/>
+                <w:sz w:val="18"/>
+                <w:szCs w:val="18"/>
+              </w:rPr>
+            </w:pPr>
+            <w:r>
+              <w:rPr>
+                <w:rStyle w:val="Emphasis"/>
+                <w:rFonts w:asciiTheme="majorHAnsi" w:hAnsiTheme="majorHAnsi"/>
+                <w:bCs/>
+                <w:i w:val="0"/>
+                <w:sz w:val="18"/>
+                <w:szCs w:val="18"/>
+              </w:rPr>
+              <w:t>Developed scripts and micro apps to aid in development, testing, and maintenance of staging environments</w:t>
+            </w:r>
+          </w:p>
+        </w:tc>
+      </w:tr>
+      <w:tr>
+        <w:trPr>
+          <w:trHeight w:val="104"/>
+          <w:jc w:val="center"/>
+        </w:trPr>
+        <w:tc>
+          <w:tcPr>
+            <w:tcW w:w="7371" w:type="dxa"/>
+            <w:gridSpan w:val="2"/>
+            <w:tcMar>
+              <w:bottom w:w="0" w:type="dxa"/>
+              <w:right w:w="144" w:type="dxa"/>
+            </w:tcMar>
+            <w:vAlign w:val="center"/>
+          </w:tcPr>
+          <w:p>
+            <w:pPr>
+              <w:rPr>
+                <w:b/>
+              </w:rPr>
+            </w:pPr>
+            <w:r>
+              <w:rPr>
+                <w:rStyle w:val="Emphasis"/>
+                <w:rFonts w:asciiTheme="majorHAnsi" w:hAnsiTheme="majorHAnsi"/>
+                <w:b/>
+                <w:i w:val="0"/>
+              </w:rPr>
+              <w:t>TATA Consultancy Services</w:t>
+            </w:r>
+            <w:r>
+              <w:rPr>
+                <w:rStyle w:val="Emphasis"/>
+                <w:rFonts w:asciiTheme="majorHAnsi" w:hAnsiTheme="majorHAnsi"/>
+                <w:b/>
+              </w:rPr>
+              <w:t xml:space="preserve"> </w:t>
+            </w:r>
+            <w:r>
+              <w:rPr>
+                <w:rStyle w:val="Emphasis"/>
+                <w:rFonts w:asciiTheme="majorHAnsi" w:hAnsiTheme="majorHAnsi"/>
+                <w:i w:val="0"/>
+              </w:rPr>
+              <w:t>|</w:t>
+            </w:r>
+            <w:r>
+              <w:rPr>
+                <w:rStyle w:val="Emphasis"/>
+                <w:rFonts w:asciiTheme="majorHAnsi" w:hAnsiTheme="majorHAnsi"/>
+                <w:b/>
+              </w:rPr>
+              <w:t xml:space="preserve"> </w:t>
+            </w:r>
+            <w:r>
+              <w:rPr>
+                <w:rStyle w:val="Emphasis"/>
+                <w:rFonts w:asciiTheme="majorHAnsi" w:hAnsiTheme="majorHAnsi"/>
+              </w:rPr>
+              <w:t>Angular 5 &amp; NodeJS Developer</w:t>
+            </w:r>
+          </w:p>
+        </w:tc>
+        <w:tc>
+          <w:tcPr>
+            <w:tcW w:w="1985" w:type="dxa"/>
+          </w:tcPr>
+          <w:p>
+            <w:pPr>
+              <w:jc w:val="right"/>
+              <w:rPr>
+                <w:rFonts w:asciiTheme="majorHAnsi" w:hAnsiTheme="majorHAnsi"/>
+                <w:b/>
                 <w:color w:val="000000" w:themeColor="text1"/>
                 <w:sz w:val="18"/>
               </w:rPr>
@@ -821,7 +1352,7 @@
                 <w:b/>
                 <w:sz w:val="18"/>
               </w:rPr>
-              <w:t>Dec</w:t>
+              <w:t xml:space="preserve">Dec 2017 – </w:t>
             </w:r>
             <w:r>
               <w:rPr>
@@ -829,15 +1360,7 @@
                 <w:b/>
                 <w:sz w:val="18"/>
               </w:rPr>
-              <w:t xml:space="preserve"> 2017 – </w:t>
-            </w:r>
-            <w:r>
-              <w:rPr>
-                <w:rFonts w:asciiTheme="majorHAnsi" w:hAnsiTheme="majorHAnsi"/>
-                <w:b/>
-                <w:sz w:val="18"/>
-              </w:rPr>
-              <w:t>Present</w:t>
+              <w:t>Nov 2019</w:t>
             </w:r>
           </w:p>
         </w:tc>
@@ -871,7 +1394,21 @@
                 <w:rFonts w:asciiTheme="majorHAnsi" w:hAnsiTheme="majorHAnsi"/>
                 <w:sz w:val="18"/>
               </w:rPr>
-              <w:t>Developing Angular 5 application using Redux design pattern.</w:t>
+              <w:t>Develop</w:t>
+            </w:r>
+            <w:r>
+              <w:rPr>
+                <w:rFonts w:asciiTheme="majorHAnsi" w:hAnsiTheme="majorHAnsi"/>
+                <w:sz w:val="18"/>
+              </w:rPr>
+              <w:t>ed</w:t>
+            </w:r>
+            <w:r>
+              <w:rPr>
+                <w:rFonts w:asciiTheme="majorHAnsi" w:hAnsiTheme="majorHAnsi"/>
+                <w:sz w:val="18"/>
+              </w:rPr>
+              <w:t xml:space="preserve"> Angular 5 application using Redux design pattern.</w:t>
             </w:r>
           </w:p>
           <w:p>
@@ -893,7 +1430,21 @@
                 <w:rFonts w:asciiTheme="majorHAnsi" w:hAnsiTheme="majorHAnsi"/>
                 <w:sz w:val="18"/>
               </w:rPr>
-              <w:t>Developing Nodejs and MongoDB backend using microservices architecture.</w:t>
+              <w:t>Develop</w:t>
+            </w:r>
+            <w:r>
+              <w:rPr>
+                <w:rFonts w:asciiTheme="majorHAnsi" w:hAnsiTheme="majorHAnsi"/>
+                <w:sz w:val="18"/>
+              </w:rPr>
+              <w:t>ed</w:t>
+            </w:r>
+            <w:r>
+              <w:rPr>
+                <w:rFonts w:asciiTheme="majorHAnsi" w:hAnsiTheme="majorHAnsi"/>
+                <w:sz w:val="18"/>
+              </w:rPr>
+              <w:t xml:space="preserve"> Nodejs and MongoDB backend using microservices architecture.</w:t>
             </w:r>
           </w:p>
           <w:p>
@@ -937,32 +1488,7 @@
                 <w:rFonts w:asciiTheme="majorHAnsi" w:hAnsiTheme="majorHAnsi"/>
                 <w:sz w:val="18"/>
               </w:rPr>
-              <w:t>Work in an Agil</w:t>
-            </w:r>
-            <w:bookmarkStart w:id="0" w:name="_GoBack"/>
-            <w:bookmarkEnd w:id="0"/>
-            <w:r>
-              <w:rPr>
-                <w:rFonts w:asciiTheme="majorHAnsi" w:hAnsiTheme="majorHAnsi"/>
-                <w:sz w:val="18"/>
-              </w:rPr>
-              <w:t xml:space="preserve">e environment with </w:t>
-            </w:r>
-            <w:proofErr w:type="gramStart"/>
-            <w:r>
-              <w:rPr>
-                <w:rFonts w:asciiTheme="majorHAnsi" w:hAnsiTheme="majorHAnsi"/>
-                <w:sz w:val="18"/>
-              </w:rPr>
-              <w:t>2 week</w:t>
-            </w:r>
-            <w:proofErr w:type="gramEnd"/>
-            <w:r>
-              <w:rPr>
-                <w:rFonts w:asciiTheme="majorHAnsi" w:hAnsiTheme="majorHAnsi"/>
-                <w:sz w:val="18"/>
-              </w:rPr>
-              <w:t xml:space="preserve"> long sprints and daily Scrum meetings.</w:t>
+              <w:t>Developed Proof of concept features to solve business problems and saved ~$35k.</w:t>
             </w:r>
           </w:p>
           <w:p>
@@ -984,7 +1510,21 @@
                 <w:rFonts w:asciiTheme="majorHAnsi" w:hAnsiTheme="majorHAnsi"/>
                 <w:sz w:val="18"/>
               </w:rPr>
-              <w:t>Developed Proof of concept features to solve business problems and saved ~$35k.</w:t>
+              <w:t xml:space="preserve">Upgraded application from </w:t>
+            </w:r>
+            <w:r>
+              <w:rPr>
+                <w:rFonts w:asciiTheme="majorHAnsi" w:hAnsiTheme="majorHAnsi"/>
+                <w:sz w:val="18"/>
+              </w:rPr>
+              <w:t>A</w:t>
+            </w:r>
+            <w:r>
+              <w:rPr>
+                <w:rFonts w:asciiTheme="majorHAnsi" w:hAnsiTheme="majorHAnsi"/>
+                <w:sz w:val="18"/>
+              </w:rPr>
+              <w:t xml:space="preserve">ngular 4 with outdated custom webpack configuration to industry standard </w:t>
             </w:r>
           </w:p>
           <w:p>
@@ -1006,21 +1546,7 @@
                 <w:rFonts w:asciiTheme="majorHAnsi" w:hAnsiTheme="majorHAnsi"/>
                 <w:sz w:val="18"/>
               </w:rPr>
-              <w:t xml:space="preserve">Upgraded application from </w:t>
-            </w:r>
-            <w:r>
-              <w:rPr>
-                <w:rFonts w:asciiTheme="majorHAnsi" w:hAnsiTheme="majorHAnsi"/>
-                <w:sz w:val="18"/>
-              </w:rPr>
-              <w:t>A</w:t>
-            </w:r>
-            <w:r>
-              <w:rPr>
-                <w:rFonts w:asciiTheme="majorHAnsi" w:hAnsiTheme="majorHAnsi"/>
-                <w:sz w:val="18"/>
-              </w:rPr>
-              <w:t>ngular 4 with outdated custom webpack configuration to industry wide standard solution.</w:t>
+              <w:t>Developed solutions to solve time consuming process of developing services for generating and updating Mock data for development and testing to reduce Developer and QA downtime.</w:t>
             </w:r>
           </w:p>
           <w:p>
@@ -1042,7 +1568,7 @@
                 <w:rFonts w:asciiTheme="majorHAnsi" w:hAnsiTheme="majorHAnsi"/>
                 <w:sz w:val="18"/>
               </w:rPr>
-              <w:t>Developed solutions to solve time consuming process of developing services for generating and updating Mock data for development and testing to reduce Developer and QA downtime.</w:t>
+              <w:t>Facilitated application wide refactor to follow best practices and make development easier and more intuitive</w:t>
             </w:r>
           </w:p>
           <w:p>
@@ -1064,50 +1590,6 @@
                 <w:rFonts w:asciiTheme="majorHAnsi" w:hAnsiTheme="majorHAnsi"/>
                 <w:sz w:val="18"/>
               </w:rPr>
-              <w:t>Mock data solution is actively being utilized by several teams within the company and saving many hours in testing and development.</w:t>
-            </w:r>
-          </w:p>
-          <w:p>
-            <w:pPr>
-              <w:pStyle w:val="ListBullet"/>
-              <w:numPr>
-                <w:ilvl w:val="0"/>
-                <w:numId w:val="30"/>
-              </w:numPr>
-              <w:spacing w:after="0"/>
-              <w:ind w:left="641" w:hanging="357"/>
-              <w:rPr>
-                <w:rFonts w:asciiTheme="majorHAnsi" w:hAnsiTheme="majorHAnsi"/>
-                <w:sz w:val="18"/>
-              </w:rPr>
-            </w:pPr>
-            <w:r>
-              <w:rPr>
-                <w:rFonts w:asciiTheme="majorHAnsi" w:hAnsiTheme="majorHAnsi"/>
-                <w:sz w:val="18"/>
-              </w:rPr>
-              <w:t>Facilitated application wide refactor to follow best practices and make development easier and more intuitive</w:t>
-            </w:r>
-          </w:p>
-          <w:p>
-            <w:pPr>
-              <w:pStyle w:val="ListBullet"/>
-              <w:numPr>
-                <w:ilvl w:val="0"/>
-                <w:numId w:val="30"/>
-              </w:numPr>
-              <w:spacing w:after="0"/>
-              <w:ind w:left="641" w:hanging="357"/>
-              <w:rPr>
-                <w:rFonts w:asciiTheme="majorHAnsi" w:hAnsiTheme="majorHAnsi"/>
-                <w:sz w:val="18"/>
-              </w:rPr>
-            </w:pPr>
-            <w:r>
-              <w:rPr>
-                <w:rFonts w:asciiTheme="majorHAnsi" w:hAnsiTheme="majorHAnsi"/>
-                <w:sz w:val="18"/>
-              </w:rPr>
               <w:t xml:space="preserve">Utilize Jenkins, IBM </w:t>
             </w:r>
             <w:proofErr w:type="spellStart"/>
@@ -1128,6 +1610,8 @@
             </w:r>
           </w:p>
         </w:tc>
+        <w:bookmarkStart w:id="0" w:name="_GoBack"/>
+        <w:bookmarkEnd w:id="0"/>
       </w:tr>
       <w:tr>
         <w:trPr>
@@ -1302,28 +1786,7 @@
                 <w:rFonts w:asciiTheme="majorHAnsi" w:hAnsiTheme="majorHAnsi"/>
                 <w:sz w:val="18"/>
               </w:rPr>
-              <w:t>Built APIs to facilitate communication between internal and ecommerce site to solve business problems along with any</w:t>
-            </w:r>
-            <w:r>
-              <w:rPr>
-                <w:rFonts w:asciiTheme="majorHAnsi" w:hAnsiTheme="majorHAnsi"/>
-                <w:sz w:val="18"/>
-              </w:rPr>
-              <w:t xml:space="preserve"> </w:t>
-            </w:r>
-            <w:r>
-              <w:rPr>
-                <w:rFonts w:asciiTheme="majorHAnsi" w:hAnsiTheme="majorHAnsi"/>
-                <w:sz w:val="18"/>
-              </w:rPr>
-              <w:t>relevant UI (jQuery/Vue/Bootstrap) implementations for employees</w:t>
-            </w:r>
-            <w:r>
-              <w:rPr>
-                <w:rFonts w:asciiTheme="majorHAnsi" w:hAnsiTheme="majorHAnsi"/>
-                <w:sz w:val="18"/>
-              </w:rPr>
-              <w:t>.</w:t>
+              <w:t xml:space="preserve">Built APIs to facilitate communication between internal and ecommerce site </w:t>
             </w:r>
           </w:p>
           <w:p>
@@ -1344,21 +1807,7 @@
                 <w:rFonts w:asciiTheme="majorHAnsi" w:hAnsiTheme="majorHAnsi"/>
                 <w:sz w:val="18"/>
               </w:rPr>
-              <w:t>Assisted in ensuring code integrity and maintain smooth-running business operations of new Laravel systems from</w:t>
-            </w:r>
-            <w:r>
-              <w:rPr>
-                <w:rFonts w:asciiTheme="majorHAnsi" w:hAnsiTheme="majorHAnsi"/>
-                <w:sz w:val="18"/>
-              </w:rPr>
-              <w:t xml:space="preserve"> </w:t>
-            </w:r>
-            <w:r>
-              <w:rPr>
-                <w:rFonts w:asciiTheme="majorHAnsi" w:hAnsiTheme="majorHAnsi"/>
-                <w:sz w:val="18"/>
-              </w:rPr>
-              <w:t>legacy php code during cutover phase</w:t>
+              <w:t>Migrated from legacy php application to new Laravel systems with zero downtime</w:t>
             </w:r>
             <w:r>
               <w:rPr>
@@ -1366,27 +1815,6 @@
                 <w:sz w:val="18"/>
               </w:rPr>
               <w:t>.</w:t>
-            </w:r>
-          </w:p>
-          <w:p>
-            <w:pPr>
-              <w:pStyle w:val="ListBullet"/>
-              <w:numPr>
-                <w:ilvl w:val="1"/>
-                <w:numId w:val="28"/>
-              </w:numPr>
-              <w:spacing w:after="0"/>
-              <w:rPr>
-                <w:rFonts w:asciiTheme="majorHAnsi" w:hAnsiTheme="majorHAnsi"/>
-                <w:sz w:val="18"/>
-              </w:rPr>
-            </w:pPr>
-            <w:r>
-              <w:rPr>
-                <w:rFonts w:asciiTheme="majorHAnsi" w:hAnsiTheme="majorHAnsi"/>
-                <w:sz w:val="18"/>
-              </w:rPr>
-              <w:t>Assisted and fixed bugs and problems that arose</w:t>
             </w:r>
           </w:p>
         </w:tc>
@@ -1398,7 +1826,7 @@
         </w:trPr>
         <w:tc>
           <w:tcPr>
-            <w:tcW w:w="1276" w:type="dxa"/>
+            <w:tcW w:w="1795" w:type="dxa"/>
             <w:tcMar>
               <w:bottom w:w="29" w:type="dxa"/>
               <w:right w:w="144" w:type="dxa"/>
@@ -1433,7 +1861,7 @@
         </w:tc>
         <w:tc>
           <w:tcPr>
-            <w:tcW w:w="8080" w:type="dxa"/>
+            <w:tcW w:w="7561" w:type="dxa"/>
             <w:gridSpan w:val="2"/>
           </w:tcPr>
           <w:p>
@@ -1475,7 +1903,188 @@
         </w:trPr>
         <w:tc>
           <w:tcPr>
-            <w:tcW w:w="1276" w:type="dxa"/>
+            <w:tcW w:w="1795" w:type="dxa"/>
+            <w:tcMar>
+              <w:bottom w:w="29" w:type="dxa"/>
+              <w:right w:w="144" w:type="dxa"/>
+            </w:tcMar>
+          </w:tcPr>
+          <w:p>
+            <w:pPr>
+              <w:rPr>
+                <w:rStyle w:val="Heading1Char"/>
+                <w:b/>
+                <w:color w:val="000000" w:themeColor="text1"/>
+                <w:sz w:val="22"/>
+              </w:rPr>
+            </w:pPr>
+            <w:proofErr w:type="spellStart"/>
+            <w:r>
+              <w:rPr>
+                <w:rStyle w:val="Emphasis"/>
+                <w:rFonts w:asciiTheme="majorHAnsi" w:hAnsiTheme="majorHAnsi"/>
+                <w:b/>
+                <w:color w:val="000000" w:themeColor="text1"/>
+              </w:rPr>
+              <w:t>MakeQRMenu</w:t>
+            </w:r>
+            <w:proofErr w:type="spellEnd"/>
+          </w:p>
+        </w:tc>
+        <w:tc>
+          <w:tcPr>
+            <w:tcW w:w="7561" w:type="dxa"/>
+            <w:gridSpan w:val="2"/>
+          </w:tcPr>
+          <w:p>
+            <w:pPr>
+              <w:jc w:val="right"/>
+              <w:rPr>
+                <w:rFonts w:asciiTheme="majorHAnsi" w:hAnsiTheme="majorHAnsi"/>
+                <w:sz w:val="18"/>
+              </w:rPr>
+            </w:pPr>
+            <w:hyperlink r:id="rId12" w:history="1">
+              <w:r>
+                <w:rPr>
+                  <w:rStyle w:val="Hyperlink"/>
+                  <w:rFonts w:asciiTheme="majorHAnsi" w:hAnsiTheme="majorHAnsi"/>
+                  <w:sz w:val="18"/>
+                </w:rPr>
+                <w:t>makeqrmenu.com</w:t>
+              </w:r>
+            </w:hyperlink>
+          </w:p>
+        </w:tc>
+      </w:tr>
+      <w:tr>
+        <w:trPr>
+          <w:trHeight w:val="37"/>
+          <w:jc w:val="center"/>
+        </w:trPr>
+        <w:tc>
+          <w:tcPr>
+            <w:tcW w:w="9356" w:type="dxa"/>
+            <w:gridSpan w:val="3"/>
+            <w:tcMar>
+              <w:bottom w:w="29" w:type="dxa"/>
+              <w:right w:w="144" w:type="dxa"/>
+            </w:tcMar>
+          </w:tcPr>
+          <w:p>
+            <w:pPr>
+              <w:pStyle w:val="ListBullet"/>
+              <w:numPr>
+                <w:ilvl w:val="1"/>
+                <w:numId w:val="33"/>
+              </w:numPr>
+              <w:spacing w:after="0"/>
+              <w:rPr>
+                <w:rFonts w:asciiTheme="majorHAnsi" w:hAnsiTheme="majorHAnsi"/>
+                <w:sz w:val="18"/>
+              </w:rPr>
+            </w:pPr>
+            <w:r>
+              <w:rPr>
+                <w:rFonts w:asciiTheme="majorHAnsi" w:hAnsiTheme="majorHAnsi"/>
+                <w:sz w:val="18"/>
+                <w:lang w:val="en-CA"/>
+              </w:rPr>
+              <w:t xml:space="preserve">Create a </w:t>
+            </w:r>
+            <w:r>
+              <w:rPr>
+                <w:rFonts w:asciiTheme="majorHAnsi" w:hAnsiTheme="majorHAnsi"/>
+                <w:sz w:val="18"/>
+                <w:lang w:val="en-CA"/>
+              </w:rPr>
+              <w:t xml:space="preserve">contactless </w:t>
+            </w:r>
+            <w:r>
+              <w:rPr>
+                <w:rFonts w:asciiTheme="majorHAnsi" w:hAnsiTheme="majorHAnsi"/>
+                <w:sz w:val="18"/>
+                <w:lang w:val="en-CA"/>
+              </w:rPr>
+              <w:t>menu restaurant menu linked to</w:t>
+            </w:r>
+            <w:r>
+              <w:rPr>
+                <w:rFonts w:asciiTheme="majorHAnsi" w:hAnsiTheme="majorHAnsi"/>
+                <w:sz w:val="18"/>
+                <w:lang w:val="en-CA"/>
+              </w:rPr>
+              <w:t xml:space="preserve"> a QR code for customers to scan for easy acces</w:t>
+            </w:r>
+            <w:r>
+              <w:rPr>
+                <w:rFonts w:asciiTheme="majorHAnsi" w:hAnsiTheme="majorHAnsi"/>
+                <w:sz w:val="18"/>
+                <w:lang w:val="en-CA"/>
+              </w:rPr>
+              <w:t>s</w:t>
+            </w:r>
+          </w:p>
+          <w:p>
+            <w:pPr>
+              <w:pStyle w:val="ListBullet"/>
+              <w:numPr>
+                <w:ilvl w:val="1"/>
+                <w:numId w:val="33"/>
+              </w:numPr>
+              <w:spacing w:after="0"/>
+              <w:rPr>
+                <w:rFonts w:asciiTheme="majorHAnsi" w:hAnsiTheme="majorHAnsi"/>
+                <w:sz w:val="18"/>
+              </w:rPr>
+            </w:pPr>
+            <w:r>
+              <w:rPr>
+                <w:rFonts w:asciiTheme="majorHAnsi" w:hAnsiTheme="majorHAnsi"/>
+                <w:sz w:val="18"/>
+                <w:lang w:val="en-CA"/>
+              </w:rPr>
+              <w:t xml:space="preserve">Uses NodeJS, REST API, </w:t>
+            </w:r>
+            <w:proofErr w:type="spellStart"/>
+            <w:r>
+              <w:rPr>
+                <w:rFonts w:asciiTheme="majorHAnsi" w:hAnsiTheme="majorHAnsi"/>
+                <w:sz w:val="18"/>
+                <w:lang w:val="en-CA"/>
+              </w:rPr>
+              <w:t>VueJS</w:t>
+            </w:r>
+            <w:proofErr w:type="spellEnd"/>
+            <w:r>
+              <w:rPr>
+                <w:rFonts w:asciiTheme="majorHAnsi" w:hAnsiTheme="majorHAnsi"/>
+                <w:sz w:val="18"/>
+                <w:lang w:val="en-CA"/>
+              </w:rPr>
+              <w:t xml:space="preserve">, Bootstrap, Amazon AWS S3, SES, Cloudflare, </w:t>
+            </w:r>
+            <w:proofErr w:type="spellStart"/>
+            <w:r>
+              <w:rPr>
+                <w:rFonts w:asciiTheme="majorHAnsi" w:hAnsiTheme="majorHAnsi"/>
+                <w:sz w:val="18"/>
+                <w:lang w:val="en-CA"/>
+              </w:rPr>
+              <w:t>Digitalocean</w:t>
+            </w:r>
+            <w:proofErr w:type="spellEnd"/>
+          </w:p>
+        </w:tc>
+      </w:tr>
+      <w:tr>
+        <w:trPr>
+          <w:trHeight w:val="37"/>
+          <w:jc w:val="center"/>
+        </w:trPr>
+        <w:tc>
+          <w:tcPr>
+            <w:tcW w:w="1795" w:type="dxa"/>
             <w:tcMar>
               <w:bottom w:w="29" w:type="dxa"/>
               <w:right w:w="144" w:type="dxa"/>
@@ -1509,7 +2118,7 @@
         </w:tc>
         <w:tc>
           <w:tcPr>
-            <w:tcW w:w="8080" w:type="dxa"/>
+            <w:tcW w:w="7561" w:type="dxa"/>
             <w:gridSpan w:val="2"/>
           </w:tcPr>
           <w:p>
@@ -1520,7 +2129,7 @@
                 <w:sz w:val="18"/>
               </w:rPr>
             </w:pPr>
-            <w:hyperlink r:id="rId12" w:history="1">
+            <w:hyperlink r:id="rId13" w:history="1">
               <w:r>
                 <w:rPr>
                   <w:rStyle w:val="Hyperlink"/>
@@ -1535,7 +2144,7 @@
       </w:tr>
       <w:tr>
         <w:trPr>
-          <w:trHeight w:val="705"/>
+          <w:trHeight w:val="393"/>
           <w:jc w:val="center"/>
         </w:trPr>
         <w:tc>
@@ -1557,10 +2166,8 @@
               <w:spacing w:before="0" w:after="0" w:line="240" w:lineRule="auto"/>
               <w:rPr>
                 <w:rStyle w:val="Heading1Char"/>
-                <w:caps w:val="0"/>
-                <w:color w:val="auto"/>
-                <w:spacing w:val="0"/>
-                <w:szCs w:val="18"/>
+                <w:i/>
+                <w:color w:val="000000" w:themeColor="text1"/>
               </w:rPr>
             </w:pPr>
             <w:r>
@@ -1595,22 +2202,6 @@
               </w:rPr>
               <w:t xml:space="preserve"> Reddit that allows users to create their own boards and make posts and comments on other users’ posts</w:t>
             </w:r>
-          </w:p>
-          <w:p>
-            <w:pPr>
-              <w:pStyle w:val="ListParagraph"/>
-              <w:numPr>
-                <w:ilvl w:val="0"/>
-                <w:numId w:val="36"/>
-              </w:numPr>
-              <w:spacing w:before="0" w:after="0" w:line="240" w:lineRule="auto"/>
-              <w:ind w:left="641" w:hanging="357"/>
-              <w:rPr>
-                <w:rStyle w:val="Heading1Char"/>
-                <w:i/>
-                <w:color w:val="000000" w:themeColor="text1"/>
-              </w:rPr>
-            </w:pPr>
             <w:r>
               <w:rPr>
                 <w:rStyle w:val="Heading1Char"/>
@@ -1619,7 +2210,25 @@
                 <w:spacing w:val="0"/>
                 <w:szCs w:val="18"/>
               </w:rPr>
-              <w:t>Built with Angular 4 frontend and uses JSON Token based authentication via PHP Laravel backend</w:t>
+              <w:t xml:space="preserve"> using Angular, JWT Authentication, PHP Laravel backend </w:t>
+            </w:r>
+            <w:r>
+              <w:rPr>
+                <w:rFonts w:asciiTheme="majorHAnsi" w:hAnsiTheme="majorHAnsi"/>
+                <w:color w:val="000000" w:themeColor="text1"/>
+                <w:sz w:val="18"/>
+              </w:rPr>
+              <w:t xml:space="preserve">REST </w:t>
+            </w:r>
+            <w:r>
+              <w:rPr>
+                <w:rStyle w:val="Heading1Char"/>
+                <w:caps w:val="0"/>
+                <w:color w:val="auto"/>
+                <w:spacing w:val="0"/>
+                <w:szCs w:val="18"/>
+              </w:rPr>
+              <w:t>API</w:t>
             </w:r>
           </w:p>
         </w:tc>
@@ -1631,7 +2240,7 @@
         </w:trPr>
         <w:tc>
           <w:tcPr>
-            <w:tcW w:w="1276" w:type="dxa"/>
+            <w:tcW w:w="1795" w:type="dxa"/>
           </w:tcPr>
           <w:p>
             <w:pPr>
@@ -1656,7 +2265,7 @@
         </w:tc>
         <w:tc>
           <w:tcPr>
-            <w:tcW w:w="8080" w:type="dxa"/>
+            <w:tcW w:w="7561" w:type="dxa"/>
             <w:gridSpan w:val="2"/>
           </w:tcPr>
           <w:p>
@@ -1667,7 +2276,7 @@
                 <w:sz w:val="18"/>
               </w:rPr>
             </w:pPr>
-            <w:hyperlink r:id="rId13" w:history="1">
+            <w:hyperlink r:id="rId14" w:history="1">
               <w:r>
                 <w:rPr>
                   <w:rStyle w:val="Hyperlink"/>
@@ -1682,7 +2291,7 @@
       </w:tr>
       <w:tr>
         <w:trPr>
-          <w:trHeight w:val="590"/>
+          <w:trHeight w:val="402"/>
           <w:jc w:val="center"/>
         </w:trPr>
         <w:tc>
@@ -1699,207 +2308,59 @@
               </w:numPr>
               <w:spacing w:before="0" w:after="0" w:line="240" w:lineRule="auto"/>
               <w:rPr>
+                <w:sz w:val="18"/>
+                <w:u w:val="single"/>
+              </w:rPr>
+            </w:pPr>
+            <w:r>
+              <w:rPr>
                 <w:rFonts w:asciiTheme="majorHAnsi" w:hAnsiTheme="majorHAnsi"/>
                 <w:color w:val="000000" w:themeColor="text1"/>
                 <w:sz w:val="18"/>
+              </w:rPr>
+              <w:t>Compares and ranks</w:t>
+            </w:r>
+            <w:r>
+              <w:rPr>
+                <w:rFonts w:asciiTheme="majorHAnsi" w:hAnsiTheme="majorHAnsi"/>
+                <w:color w:val="000000" w:themeColor="text1"/>
+                <w:sz w:val="18"/>
+              </w:rPr>
+              <w:t xml:space="preserve"> NBA players to see who is the Greatest </w:t>
+            </w:r>
+            <w:proofErr w:type="gramStart"/>
+            <w:r>
+              <w:rPr>
+                <w:rFonts w:asciiTheme="majorHAnsi" w:hAnsiTheme="majorHAnsi"/>
+                <w:color w:val="000000" w:themeColor="text1"/>
+                <w:sz w:val="18"/>
+              </w:rPr>
+              <w:t>Of</w:t>
+            </w:r>
+            <w:proofErr w:type="gramEnd"/>
+            <w:r>
+              <w:rPr>
+                <w:rFonts w:asciiTheme="majorHAnsi" w:hAnsiTheme="majorHAnsi"/>
+                <w:color w:val="000000" w:themeColor="text1"/>
+                <w:sz w:val="18"/>
+              </w:rPr>
+              <w:t xml:space="preserve"> All Time based on public perception through the ELO rating algorithm (commonly used to rank chess players)</w:t>
+            </w:r>
+            <w:r>
+              <w:rPr>
+                <w:rFonts w:asciiTheme="majorHAnsi" w:hAnsiTheme="majorHAnsi"/>
+                <w:color w:val="000000" w:themeColor="text1"/>
+                <w:sz w:val="18"/>
+              </w:rPr>
+              <w:t xml:space="preserve"> using PHP Laravel, REST API</w:t>
+            </w:r>
+            <w:r>
+              <w:rPr>
+                <w:sz w:val="18"/>
                 <w:u w:val="single"/>
               </w:rPr>
-            </w:pPr>
-            <w:r>
-              <w:rPr>
-                <w:rFonts w:asciiTheme="majorHAnsi" w:hAnsiTheme="majorHAnsi"/>
-                <w:color w:val="000000" w:themeColor="text1"/>
-                <w:sz w:val="18"/>
-              </w:rPr>
-              <w:t>Compares and ranks</w:t>
-            </w:r>
-            <w:r>
-              <w:rPr>
-                <w:rFonts w:asciiTheme="majorHAnsi" w:hAnsiTheme="majorHAnsi"/>
-                <w:color w:val="000000" w:themeColor="text1"/>
-                <w:sz w:val="18"/>
-              </w:rPr>
-              <w:t xml:space="preserve"> NBA players to see who is the Greatest </w:t>
-            </w:r>
-            <w:proofErr w:type="gramStart"/>
-            <w:r>
-              <w:rPr>
-                <w:rFonts w:asciiTheme="majorHAnsi" w:hAnsiTheme="majorHAnsi"/>
-                <w:color w:val="000000" w:themeColor="text1"/>
-                <w:sz w:val="18"/>
-              </w:rPr>
-              <w:t>Of</w:t>
-            </w:r>
-            <w:proofErr w:type="gramEnd"/>
-            <w:r>
-              <w:rPr>
-                <w:rFonts w:asciiTheme="majorHAnsi" w:hAnsiTheme="majorHAnsi"/>
-                <w:color w:val="000000" w:themeColor="text1"/>
-                <w:sz w:val="18"/>
-              </w:rPr>
-              <w:t xml:space="preserve"> All Time based on public perception through the ELO rating algorithm (commonly used to rank chess players).</w:t>
-            </w:r>
-          </w:p>
-          <w:p>
-            <w:pPr>
-              <w:pStyle w:val="ListParagraph"/>
-              <w:numPr>
-                <w:ilvl w:val="0"/>
-                <w:numId w:val="15"/>
-              </w:numPr>
-              <w:spacing w:before="0" w:after="0" w:line="240" w:lineRule="auto"/>
-              <w:rPr>
-                <w:sz w:val="18"/>
-                <w:u w:val="single"/>
-              </w:rPr>
-            </w:pPr>
-            <w:r>
-              <w:rPr>
-                <w:rFonts w:asciiTheme="majorHAnsi" w:hAnsiTheme="majorHAnsi"/>
-                <w:color w:val="000000" w:themeColor="text1"/>
-                <w:sz w:val="18"/>
-              </w:rPr>
-              <w:t>Built using PHP Laravel and e</w:t>
-            </w:r>
-            <w:r>
-              <w:rPr>
-                <w:rFonts w:asciiTheme="majorHAnsi" w:hAnsiTheme="majorHAnsi"/>
-                <w:color w:val="000000" w:themeColor="text1"/>
-                <w:sz w:val="18"/>
-              </w:rPr>
-              <w:t>mploys MVC design and RESTful API endpoints for CRUD functionality</w:t>
-            </w:r>
-            <w:r>
-              <w:rPr>
-                <w:rFonts w:asciiTheme="majorHAnsi" w:hAnsiTheme="majorHAnsi"/>
-                <w:color w:val="000000" w:themeColor="text1"/>
-                <w:sz w:val="18"/>
-              </w:rPr>
-              <w:t>.</w:t>
-            </w:r>
-            <w:r>
-              <w:rPr>
-                <w:sz w:val="18"/>
-                <w:u w:val="single"/>
-              </w:rPr>
               <w:t xml:space="preserve"> </w:t>
             </w:r>
-          </w:p>
-        </w:tc>
-      </w:tr>
-      <w:tr>
-        <w:trPr>
-          <w:jc w:val="center"/>
-        </w:trPr>
-        <w:tc>
-          <w:tcPr>
-            <w:tcW w:w="1276" w:type="dxa"/>
-          </w:tcPr>
-          <w:p>
-            <w:pPr>
-              <w:rPr>
-                <w:rStyle w:val="Emphasis"/>
-                <w:rFonts w:asciiTheme="majorHAnsi" w:hAnsiTheme="majorHAnsi"/>
-                <w:b/>
-              </w:rPr>
-            </w:pPr>
-            <w:proofErr w:type="spellStart"/>
-            <w:r>
-              <w:rPr>
-                <w:rStyle w:val="Emphasis"/>
-                <w:rFonts w:asciiTheme="majorHAnsi" w:hAnsiTheme="majorHAnsi"/>
-                <w:b/>
-                <w:color w:val="000000" w:themeColor="text1"/>
-              </w:rPr>
-              <w:t>StarterAPI</w:t>
-            </w:r>
-            <w:proofErr w:type="spellEnd"/>
-          </w:p>
-        </w:tc>
-        <w:tc>
-          <w:tcPr>
-            <w:tcW w:w="8080" w:type="dxa"/>
-            <w:gridSpan w:val="2"/>
-          </w:tcPr>
-          <w:p>
-            <w:pPr>
-              <w:jc w:val="right"/>
-              <w:rPr>
-                <w:rStyle w:val="Emphasis"/>
-                <w:rFonts w:asciiTheme="majorHAnsi" w:hAnsiTheme="majorHAnsi"/>
-                <w:i w:val="0"/>
-              </w:rPr>
-            </w:pPr>
-            <w:hyperlink r:id="rId14" w:history="1">
-              <w:r>
-                <w:rPr>
-                  <w:rStyle w:val="Hyperlink"/>
-                  <w:rFonts w:asciiTheme="majorHAnsi" w:hAnsiTheme="majorHAnsi"/>
-                  <w:sz w:val="18"/>
-                </w:rPr>
-                <w:t>starterapi.herokuapp.com</w:t>
-              </w:r>
-            </w:hyperlink>
-          </w:p>
-        </w:tc>
-      </w:tr>
-      <w:tr>
-        <w:trPr>
-          <w:trHeight w:val="439"/>
-          <w:jc w:val="center"/>
-        </w:trPr>
-        <w:tc>
-          <w:tcPr>
-            <w:tcW w:w="9356" w:type="dxa"/>
-            <w:gridSpan w:val="3"/>
-          </w:tcPr>
-          <w:p>
-            <w:pPr>
-              <w:pStyle w:val="ListBullet"/>
-              <w:numPr>
-                <w:ilvl w:val="1"/>
-                <w:numId w:val="33"/>
-              </w:numPr>
-              <w:spacing w:after="0"/>
-              <w:rPr>
-                <w:rFonts w:asciiTheme="majorHAnsi" w:hAnsiTheme="majorHAnsi"/>
-                <w:sz w:val="18"/>
-              </w:rPr>
-            </w:pPr>
-            <w:r>
-              <w:rPr>
-                <w:rFonts w:asciiTheme="majorHAnsi" w:hAnsiTheme="majorHAnsi"/>
-                <w:sz w:val="18"/>
-              </w:rPr>
-              <w:t>A REST API for commonly used dummy blog data for testing, learning new frameworks, and/or demo purposes</w:t>
-            </w:r>
-          </w:p>
-          <w:p>
-            <w:pPr>
-              <w:pStyle w:val="ListBullet"/>
-              <w:numPr>
-                <w:ilvl w:val="1"/>
-                <w:numId w:val="33"/>
-              </w:numPr>
-              <w:spacing w:after="0"/>
-              <w:ind w:left="641" w:hanging="357"/>
-            </w:pPr>
-            <w:r>
-              <w:rPr>
-                <w:rFonts w:asciiTheme="majorHAnsi" w:hAnsiTheme="majorHAnsi"/>
-                <w:sz w:val="18"/>
-              </w:rPr>
-              <w:t xml:space="preserve">Built with PHP Laravel and </w:t>
-            </w:r>
-            <w:proofErr w:type="spellStart"/>
-            <w:r>
-              <w:rPr>
-                <w:rFonts w:asciiTheme="majorHAnsi" w:hAnsiTheme="majorHAnsi"/>
-                <w:sz w:val="18"/>
-              </w:rPr>
-              <w:t>VueJS</w:t>
-            </w:r>
-            <w:proofErr w:type="spellEnd"/>
           </w:p>
         </w:tc>
       </w:tr>
@@ -1929,7 +2390,7 @@
               <w:sdtPr>
                 <w:id w:val="1896543230"/>
                 <w:placeholder>
-                  <w:docPart w:val="B25A67C814A04AC8A8CD66F4D4E8A317"/>
+                  <w:docPart w:val="059DCC70F4684E4B80C788C07DD69811"/>
                 </w:placeholder>
                 <w:temporary/>
                 <w:showingPlcHdr/>
@@ -2019,7 +2480,7 @@
       </w:tr>
       <w:tr>
         <w:trPr>
-          <w:trHeight w:val="1096"/>
+          <w:trHeight w:val="19"/>
           <w:jc w:val="center"/>
         </w:trPr>
         <w:tc>
@@ -2050,7 +2511,35 @@
                 <w:rFonts w:asciiTheme="majorHAnsi" w:hAnsiTheme="majorHAnsi" w:cs="Times New Roman"/>
                 <w:sz w:val="18"/>
               </w:rPr>
-              <w:t>Major: Human Biology, Minors: Physiology and Immunology</w:t>
+              <w:t>Human Biology</w:t>
+            </w:r>
+            <w:r>
+              <w:rPr>
+                <w:rFonts w:asciiTheme="majorHAnsi" w:hAnsiTheme="majorHAnsi" w:cs="Times New Roman"/>
+                <w:sz w:val="18"/>
+              </w:rPr>
+              <w:t xml:space="preserve">, </w:t>
+            </w:r>
+            <w:r>
+              <w:rPr>
+                <w:rFonts w:asciiTheme="majorHAnsi" w:hAnsiTheme="majorHAnsi" w:cs="Times New Roman"/>
+                <w:sz w:val="18"/>
+              </w:rPr>
+              <w:t>Physiology</w:t>
+            </w:r>
+            <w:r>
+              <w:rPr>
+                <w:rFonts w:asciiTheme="majorHAnsi" w:hAnsiTheme="majorHAnsi" w:cs="Times New Roman"/>
+                <w:sz w:val="18"/>
+              </w:rPr>
+              <w:t>,</w:t>
+            </w:r>
+            <w:r>
+              <w:rPr>
+                <w:rFonts w:asciiTheme="majorHAnsi" w:hAnsiTheme="majorHAnsi" w:cs="Times New Roman"/>
+                <w:sz w:val="18"/>
+              </w:rPr>
+              <w:t xml:space="preserve"> and Immunology</w:t>
             </w:r>
           </w:p>
           <w:p>
@@ -2072,103 +2561,7 @@
                 <w:rFonts w:asciiTheme="majorHAnsi" w:hAnsiTheme="majorHAnsi" w:cs="Times New Roman"/>
                 <w:sz w:val="18"/>
               </w:rPr>
-              <w:t>Computer Science:</w:t>
-            </w:r>
-          </w:p>
-          <w:p>
-            <w:pPr>
-              <w:pStyle w:val="ListParagraph"/>
-              <w:numPr>
-                <w:ilvl w:val="1"/>
-                <w:numId w:val="22"/>
-              </w:numPr>
-              <w:spacing w:before="0" w:after="0" w:line="240" w:lineRule="auto"/>
-              <w:contextualSpacing w:val="0"/>
-              <w:rPr>
-                <w:rFonts w:asciiTheme="majorHAnsi" w:hAnsiTheme="majorHAnsi" w:cs="Times New Roman"/>
-                <w:color w:val="auto"/>
-                <w:sz w:val="18"/>
-              </w:rPr>
-            </w:pPr>
-            <w:r>
-              <w:rPr>
-                <w:rFonts w:asciiTheme="majorHAnsi" w:hAnsiTheme="majorHAnsi" w:cs="Times New Roman"/>
-                <w:color w:val="auto"/>
-                <w:sz w:val="18"/>
-              </w:rPr>
-              <w:t>Intro to Programming, Intro to Computer Science</w:t>
-            </w:r>
-          </w:p>
-          <w:p>
-            <w:pPr>
-              <w:pStyle w:val="ListParagraph"/>
-              <w:numPr>
-                <w:ilvl w:val="1"/>
-                <w:numId w:val="22"/>
-              </w:numPr>
-              <w:spacing w:before="0" w:after="0" w:line="240" w:lineRule="auto"/>
-              <w:contextualSpacing w:val="0"/>
-              <w:rPr>
-                <w:rFonts w:asciiTheme="majorHAnsi" w:hAnsiTheme="majorHAnsi" w:cs="Times New Roman"/>
-                <w:color w:val="auto"/>
-                <w:sz w:val="18"/>
-              </w:rPr>
-            </w:pPr>
-            <w:r>
-              <w:rPr>
-                <w:rFonts w:asciiTheme="majorHAnsi" w:hAnsiTheme="majorHAnsi" w:cs="Times New Roman"/>
-                <w:color w:val="auto"/>
-                <w:sz w:val="18"/>
-              </w:rPr>
-              <w:t>Software Design</w:t>
-            </w:r>
-          </w:p>
-          <w:p>
-            <w:pPr>
-              <w:pStyle w:val="ListParagraph"/>
-              <w:numPr>
-                <w:ilvl w:val="1"/>
-                <w:numId w:val="22"/>
-              </w:numPr>
-              <w:spacing w:before="0" w:after="0" w:line="240" w:lineRule="auto"/>
-              <w:contextualSpacing w:val="0"/>
-              <w:rPr>
-                <w:rFonts w:asciiTheme="majorHAnsi" w:hAnsiTheme="majorHAnsi" w:cs="Times New Roman"/>
-                <w:color w:val="auto"/>
-                <w:sz w:val="18"/>
-              </w:rPr>
-            </w:pPr>
-            <w:r>
-              <w:rPr>
-                <w:rFonts w:asciiTheme="majorHAnsi" w:hAnsiTheme="majorHAnsi" w:cs="Times New Roman"/>
-                <w:color w:val="auto"/>
-                <w:sz w:val="18"/>
-              </w:rPr>
-              <w:t>Probability and Statistics with Computer Applications</w:t>
-            </w:r>
-          </w:p>
-          <w:p>
-            <w:pPr>
-              <w:pStyle w:val="ListParagraph"/>
-              <w:numPr>
-                <w:ilvl w:val="1"/>
-                <w:numId w:val="22"/>
-              </w:numPr>
-              <w:spacing w:before="0" w:after="0" w:line="240" w:lineRule="auto"/>
-              <w:ind w:left="1208" w:hanging="357"/>
-              <w:contextualSpacing w:val="0"/>
-              <w:rPr>
-                <w:rFonts w:asciiTheme="majorHAnsi" w:hAnsiTheme="majorHAnsi" w:cs="Arial"/>
-                <w:sz w:val="18"/>
-              </w:rPr>
-            </w:pPr>
-            <w:r>
-              <w:rPr>
-                <w:rFonts w:asciiTheme="majorHAnsi" w:hAnsiTheme="majorHAnsi" w:cs="Times New Roman"/>
-                <w:color w:val="auto"/>
-                <w:sz w:val="18"/>
-              </w:rPr>
-              <w:t>Calculus I, Calculus II, Discrete Mathematics</w:t>
+              <w:t>Computer Science</w:t>
             </w:r>
           </w:p>
         </w:tc>
@@ -2202,7 +2595,7 @@
     <w:sectPr>
       <w:footerReference w:type="default" r:id="rId15"/>
       <w:pgSz w:w="12240" w:h="15840"/>
-      <w:pgMar w:top="1440" w:right="1440" w:bottom="1440" w:left="1440" w:header="720" w:footer="720" w:gutter="0"/>
+      <w:pgMar w:top="720" w:right="720" w:bottom="720" w:left="720" w:header="432" w:footer="720" w:gutter="0"/>
       <w:cols w:space="720"/>
       <w:titlePg/>
       <w:docGrid w:linePitch="360"/>
@@ -2365,7 +2758,6 @@
     <w:lvl w:ilvl="0">
       <w:start w:val="1"/>
       <w:numFmt w:val="bullet"/>
-      <w:pStyle w:val="ListBullet"/>
       <w:lvlText w:val=""/>
       <w:lvlJc w:val="left"/>
       <w:pPr>
@@ -2498,6 +2890,119 @@
     </w:lvl>
   </w:abstractNum>
   <w:abstractNum w:abstractNumId="5" w15:restartNumberingAfterBreak="0">
+    <w:nsid w:val="044E4A87"/>
+    <w:multiLevelType w:val="hybridMultilevel"/>
+    <w:tmpl w:val="E8941E3E"/>
+    <w:lvl w:ilvl="0" w:tplc="10090001">
+      <w:start w:val="1"/>
+      <w:numFmt w:val="bullet"/>
+      <w:lvlText w:val=""/>
+      <w:lvlJc w:val="left"/>
+      <w:pPr>
+        <w:ind w:left="630" w:hanging="360"/>
+      </w:pPr>
+      <w:rPr>
+        <w:rFonts w:ascii="Symbol" w:hAnsi="Symbol" w:hint="default"/>
+      </w:rPr>
+    </w:lvl>
+    <w:lvl w:ilvl="1" w:tplc="10090003" w:tentative="1">
+      <w:start w:val="1"/>
+      <w:numFmt w:val="bullet"/>
+      <w:lvlText w:val="o"/>
+      <w:lvlJc w:val="left"/>
+      <w:pPr>
+        <w:ind w:left="1350" w:hanging="360"/>
+      </w:pPr>
+      <w:rPr>
+        <w:rFonts w:ascii="Courier New" w:hAnsi="Courier New" w:cs="Courier New" w:hint="default"/>
+      </w:rPr>
+    </w:lvl>
+    <w:lvl w:ilvl="2" w:tplc="10090005" w:tentative="1">
+      <w:start w:val="1"/>
+      <w:numFmt w:val="bullet"/>
+      <w:lvlText w:val=""/>
+      <w:lvlJc w:val="left"/>
+      <w:pPr>
+        <w:ind w:left="2070" w:hanging="360"/>
+      </w:pPr>
+      <w:rPr>
+        <w:rFonts w:ascii="Wingdings" w:hAnsi="Wingdings" w:hint="default"/>
+      </w:rPr>
+    </w:lvl>
+    <w:lvl w:ilvl="3" w:tplc="10090001" w:tentative="1">
+      <w:start w:val="1"/>
+      <w:numFmt w:val="bullet"/>
+      <w:lvlText w:val=""/>
+      <w:lvlJc w:val="left"/>
+      <w:pPr>
+        <w:ind w:left="2790" w:hanging="360"/>
+      </w:pPr>
+      <w:rPr>
+        <w:rFonts w:ascii="Symbol" w:hAnsi="Symbol" w:hint="default"/>
+      </w:rPr>
+    </w:lvl>
+    <w:lvl w:ilvl="4" w:tplc="10090003" w:tentative="1">
+      <w:start w:val="1"/>
+      <w:numFmt w:val="bullet"/>
+      <w:lvlText w:val="o"/>
+      <w:lvlJc w:val="left"/>
+      <w:pPr>
+        <w:ind w:left="3510" w:hanging="360"/>
+      </w:pPr>
+      <w:rPr>
+        <w:rFonts w:ascii="Courier New" w:hAnsi="Courier New" w:cs="Courier New" w:hint="default"/>
+      </w:rPr>
+    </w:lvl>
+    <w:lvl w:ilvl="5" w:tplc="10090005" w:tentative="1">
+      <w:start w:val="1"/>
+      <w:numFmt w:val="bullet"/>
+      <w:lvlText w:val=""/>
+      <w:lvlJc w:val="left"/>
+      <w:pPr>
+        <w:ind w:left="4230" w:hanging="360"/>
+      </w:pPr>
+      <w:rPr>
+        <w:rFonts w:ascii="Wingdings" w:hAnsi="Wingdings" w:hint="default"/>
+      </w:rPr>
+    </w:lvl>
+    <w:lvl w:ilvl="6" w:tplc="10090001" w:tentative="1">
+      <w:start w:val="1"/>
+      <w:numFmt w:val="bullet"/>
+      <w:lvlText w:val=""/>
+      <w:lvlJc w:val="left"/>
+      <w:pPr>
+        <w:ind w:left="4950" w:hanging="360"/>
+      </w:pPr>
+      <w:rPr>
+        <w:rFonts w:ascii="Symbol" w:hAnsi="Symbol" w:hint="default"/>
+      </w:rPr>
+    </w:lvl>
+    <w:lvl w:ilvl="7" w:tplc="10090003" w:tentative="1">
+      <w:start w:val="1"/>
+      <w:numFmt w:val="bullet"/>
+      <w:lvlText w:val="o"/>
+      <w:lvlJc w:val="left"/>
+      <w:pPr>
+        <w:ind w:left="5670" w:hanging="360"/>
+      </w:pPr>
+      <w:rPr>
+        <w:rFonts w:ascii="Courier New" w:hAnsi="Courier New" w:cs="Courier New" w:hint="default"/>
+      </w:rPr>
+    </w:lvl>
+    <w:lvl w:ilvl="8" w:tplc="10090005" w:tentative="1">
+      <w:start w:val="1"/>
+      <w:numFmt w:val="bullet"/>
+      <w:lvlText w:val=""/>
+      <w:lvlJc w:val="left"/>
+      <w:pPr>
+        <w:ind w:left="6390" w:hanging="360"/>
+      </w:pPr>
+      <w:rPr>
+        <w:rFonts w:ascii="Wingdings" w:hAnsi="Wingdings" w:hint="default"/>
+      </w:rPr>
+    </w:lvl>
+  </w:abstractNum>
+  <w:abstractNum w:abstractNumId="6" w15:restartNumberingAfterBreak="0">
     <w:nsid w:val="0E6E328E"/>
     <w:multiLevelType w:val="hybridMultilevel"/>
     <w:tmpl w:val="7D721AC0"/>
@@ -2610,7 +3115,7 @@
       </w:rPr>
     </w:lvl>
   </w:abstractNum>
-  <w:abstractNum w:abstractNumId="6" w15:restartNumberingAfterBreak="0">
+  <w:abstractNum w:abstractNumId="7" w15:restartNumberingAfterBreak="0">
     <w:nsid w:val="146E67AD"/>
     <w:multiLevelType w:val="hybridMultilevel"/>
     <w:tmpl w:val="2CB8F23E"/>
@@ -2723,7 +3228,7 @@
       </w:rPr>
     </w:lvl>
   </w:abstractNum>
-  <w:abstractNum w:abstractNumId="7" w15:restartNumberingAfterBreak="0">
+  <w:abstractNum w:abstractNumId="8" w15:restartNumberingAfterBreak="0">
     <w:nsid w:val="16EA56CA"/>
     <w:multiLevelType w:val="hybridMultilevel"/>
     <w:tmpl w:val="A4B40FC8"/>
@@ -2841,7 +3346,7 @@
       </w:rPr>
     </w:lvl>
   </w:abstractNum>
-  <w:abstractNum w:abstractNumId="8" w15:restartNumberingAfterBreak="0">
+  <w:abstractNum w:abstractNumId="9" w15:restartNumberingAfterBreak="0">
     <w:nsid w:val="1C622236"/>
     <w:multiLevelType w:val="hybridMultilevel"/>
     <w:tmpl w:val="737A7FD2"/>
@@ -2954,7 +3459,7 @@
       </w:rPr>
     </w:lvl>
   </w:abstractNum>
-  <w:abstractNum w:abstractNumId="9" w15:restartNumberingAfterBreak="0">
+  <w:abstractNum w:abstractNumId="10" w15:restartNumberingAfterBreak="0">
     <w:nsid w:val="1DBA2FF3"/>
     <w:multiLevelType w:val="hybridMultilevel"/>
     <w:tmpl w:val="FE607560"/>
@@ -3072,7 +3577,7 @@
       </w:rPr>
     </w:lvl>
   </w:abstractNum>
-  <w:abstractNum w:abstractNumId="10" w15:restartNumberingAfterBreak="0">
+  <w:abstractNum w:abstractNumId="11" w15:restartNumberingAfterBreak="0">
     <w:nsid w:val="258E7CAF"/>
     <w:multiLevelType w:val="hybridMultilevel"/>
     <w:tmpl w:val="28106418"/>
@@ -3185,7 +3690,7 @@
       </w:rPr>
     </w:lvl>
   </w:abstractNum>
-  <w:abstractNum w:abstractNumId="11" w15:restartNumberingAfterBreak="0">
+  <w:abstractNum w:abstractNumId="12" w15:restartNumberingAfterBreak="0">
     <w:nsid w:val="28AD2DFB"/>
     <w:multiLevelType w:val="hybridMultilevel"/>
     <w:tmpl w:val="B20279D4"/>
@@ -3303,7 +3808,7 @@
       </w:rPr>
     </w:lvl>
   </w:abstractNum>
-  <w:abstractNum w:abstractNumId="12" w15:restartNumberingAfterBreak="0">
+  <w:abstractNum w:abstractNumId="13" w15:restartNumberingAfterBreak="0">
     <w:nsid w:val="37531F7A"/>
     <w:multiLevelType w:val="hybridMultilevel"/>
     <w:tmpl w:val="7B5E2B24"/>
@@ -3416,7 +3921,7 @@
       </w:rPr>
     </w:lvl>
   </w:abstractNum>
-  <w:abstractNum w:abstractNumId="13" w15:restartNumberingAfterBreak="0">
+  <w:abstractNum w:abstractNumId="14" w15:restartNumberingAfterBreak="0">
     <w:nsid w:val="37806552"/>
     <w:multiLevelType w:val="hybridMultilevel"/>
     <w:tmpl w:val="88686F80"/>
@@ -3529,7 +4034,7 @@
       </w:rPr>
     </w:lvl>
   </w:abstractNum>
-  <w:abstractNum w:abstractNumId="14" w15:restartNumberingAfterBreak="0">
+  <w:abstractNum w:abstractNumId="15" w15:restartNumberingAfterBreak="0">
     <w:nsid w:val="3FDD4496"/>
     <w:multiLevelType w:val="hybridMultilevel"/>
     <w:tmpl w:val="CA50FC4A"/>
@@ -3647,7 +4152,7 @@
       </w:rPr>
     </w:lvl>
   </w:abstractNum>
-  <w:abstractNum w:abstractNumId="15" w15:restartNumberingAfterBreak="0">
+  <w:abstractNum w:abstractNumId="16" w15:restartNumberingAfterBreak="0">
     <w:nsid w:val="45174540"/>
     <w:multiLevelType w:val="hybridMultilevel"/>
     <w:tmpl w:val="DE02B6AE"/>
@@ -3760,7 +4265,7 @@
       </w:rPr>
     </w:lvl>
   </w:abstractNum>
-  <w:abstractNum w:abstractNumId="16" w15:restartNumberingAfterBreak="0">
+  <w:abstractNum w:abstractNumId="17" w15:restartNumberingAfterBreak="0">
     <w:nsid w:val="47AA012B"/>
     <w:multiLevelType w:val="hybridMultilevel"/>
     <w:tmpl w:val="988A6F3E"/>
@@ -3874,7 +4379,7 @@
       </w:rPr>
     </w:lvl>
   </w:abstractNum>
-  <w:abstractNum w:abstractNumId="17" w15:restartNumberingAfterBreak="0">
+  <w:abstractNum w:abstractNumId="18" w15:restartNumberingAfterBreak="0">
     <w:nsid w:val="517365D6"/>
     <w:multiLevelType w:val="hybridMultilevel"/>
     <w:tmpl w:val="0DF4B8DE"/>
@@ -3987,7 +4492,7 @@
       </w:rPr>
     </w:lvl>
   </w:abstractNum>
-  <w:abstractNum w:abstractNumId="18" w15:restartNumberingAfterBreak="0">
+  <w:abstractNum w:abstractNumId="19" w15:restartNumberingAfterBreak="0">
     <w:nsid w:val="51AC0424"/>
     <w:multiLevelType w:val="hybridMultilevel"/>
     <w:tmpl w:val="F47822C0"/>
@@ -4105,7 +4610,7 @@
       </w:rPr>
     </w:lvl>
   </w:abstractNum>
-  <w:abstractNum w:abstractNumId="19" w15:restartNumberingAfterBreak="0">
+  <w:abstractNum w:abstractNumId="20" w15:restartNumberingAfterBreak="0">
     <w:nsid w:val="53AF1609"/>
     <w:multiLevelType w:val="hybridMultilevel"/>
     <w:tmpl w:val="3E64DFE6"/>
@@ -4218,7 +4723,7 @@
       </w:rPr>
     </w:lvl>
   </w:abstractNum>
-  <w:abstractNum w:abstractNumId="20" w15:restartNumberingAfterBreak="0">
+  <w:abstractNum w:abstractNumId="21" w15:restartNumberingAfterBreak="0">
     <w:nsid w:val="54E10B76"/>
     <w:multiLevelType w:val="hybridMultilevel"/>
     <w:tmpl w:val="CE18ECA8"/>
@@ -4336,7 +4841,7 @@
       </w:rPr>
     </w:lvl>
   </w:abstractNum>
-  <w:abstractNum w:abstractNumId="21" w15:restartNumberingAfterBreak="0">
+  <w:abstractNum w:abstractNumId="22" w15:restartNumberingAfterBreak="0">
     <w:nsid w:val="55A27C28"/>
     <w:multiLevelType w:val="hybridMultilevel"/>
     <w:tmpl w:val="1354CAA6"/>
@@ -4456,7 +4961,7 @@
       </w:rPr>
     </w:lvl>
   </w:abstractNum>
-  <w:abstractNum w:abstractNumId="22" w15:restartNumberingAfterBreak="0">
+  <w:abstractNum w:abstractNumId="23" w15:restartNumberingAfterBreak="0">
     <w:nsid w:val="56204BC4"/>
     <w:multiLevelType w:val="hybridMultilevel"/>
     <w:tmpl w:val="D5EA0F06"/>
@@ -4569,7 +5074,7 @@
       </w:rPr>
     </w:lvl>
   </w:abstractNum>
-  <w:abstractNum w:abstractNumId="23" w15:restartNumberingAfterBreak="0">
+  <w:abstractNum w:abstractNumId="24" w15:restartNumberingAfterBreak="0">
     <w:nsid w:val="5D4C692B"/>
     <w:multiLevelType w:val="hybridMultilevel"/>
     <w:tmpl w:val="E80EDD58"/>
@@ -4682,7 +5187,7 @@
       </w:rPr>
     </w:lvl>
   </w:abstractNum>
-  <w:abstractNum w:abstractNumId="24" w15:restartNumberingAfterBreak="0">
+  <w:abstractNum w:abstractNumId="25" w15:restartNumberingAfterBreak="0">
     <w:nsid w:val="5E470D11"/>
     <w:multiLevelType w:val="hybridMultilevel"/>
     <w:tmpl w:val="D132F0D8"/>
@@ -4795,7 +5300,7 @@
       </w:rPr>
     </w:lvl>
   </w:abstractNum>
-  <w:abstractNum w:abstractNumId="25" w15:restartNumberingAfterBreak="0">
+  <w:abstractNum w:abstractNumId="26" w15:restartNumberingAfterBreak="0">
     <w:nsid w:val="5F4A768E"/>
     <w:multiLevelType w:val="hybridMultilevel"/>
     <w:tmpl w:val="EEA86B6A"/>
@@ -4908,7 +5413,7 @@
       </w:rPr>
     </w:lvl>
   </w:abstractNum>
-  <w:abstractNum w:abstractNumId="26" w15:restartNumberingAfterBreak="0">
+  <w:abstractNum w:abstractNumId="27" w15:restartNumberingAfterBreak="0">
     <w:nsid w:val="61246B94"/>
     <w:multiLevelType w:val="hybridMultilevel"/>
     <w:tmpl w:val="B8C4CC7C"/>
@@ -5022,7 +5527,7 @@
       </w:rPr>
     </w:lvl>
   </w:abstractNum>
-  <w:abstractNum w:abstractNumId="27" w15:restartNumberingAfterBreak="0">
+  <w:abstractNum w:abstractNumId="28" w15:restartNumberingAfterBreak="0">
     <w:nsid w:val="627B4E8D"/>
     <w:multiLevelType w:val="hybridMultilevel"/>
     <w:tmpl w:val="68F0422E"/>
@@ -5135,7 +5640,7 @@
       </w:rPr>
     </w:lvl>
   </w:abstractNum>
-  <w:abstractNum w:abstractNumId="28" w15:restartNumberingAfterBreak="0">
+  <w:abstractNum w:abstractNumId="29" w15:restartNumberingAfterBreak="0">
     <w:nsid w:val="62C979CF"/>
     <w:multiLevelType w:val="hybridMultilevel"/>
     <w:tmpl w:val="F9E0A9C0"/>
@@ -5248,7 +5753,7 @@
       </w:rPr>
     </w:lvl>
   </w:abstractNum>
-  <w:abstractNum w:abstractNumId="29" w15:restartNumberingAfterBreak="0">
+  <w:abstractNum w:abstractNumId="30" w15:restartNumberingAfterBreak="0">
     <w:nsid w:val="635D3F8E"/>
     <w:multiLevelType w:val="hybridMultilevel"/>
     <w:tmpl w:val="C784AE7E"/>
@@ -5363,7 +5868,7 @@
       </w:rPr>
     </w:lvl>
   </w:abstractNum>
-  <w:abstractNum w:abstractNumId="30" w15:restartNumberingAfterBreak="0">
+  <w:abstractNum w:abstractNumId="31" w15:restartNumberingAfterBreak="0">
     <w:nsid w:val="6CFC3CD0"/>
     <w:multiLevelType w:val="hybridMultilevel"/>
     <w:tmpl w:val="1E5ACDD0"/>
@@ -5476,7 +5981,7 @@
       </w:rPr>
     </w:lvl>
   </w:abstractNum>
-  <w:abstractNum w:abstractNumId="31" w15:restartNumberingAfterBreak="0">
+  <w:abstractNum w:abstractNumId="32" w15:restartNumberingAfterBreak="0">
     <w:nsid w:val="71E77119"/>
     <w:multiLevelType w:val="hybridMultilevel"/>
     <w:tmpl w:val="45F07E1E"/>
@@ -5589,7 +6094,7 @@
       </w:rPr>
     </w:lvl>
   </w:abstractNum>
-  <w:abstractNum w:abstractNumId="32" w15:restartNumberingAfterBreak="0">
+  <w:abstractNum w:abstractNumId="33" w15:restartNumberingAfterBreak="0">
     <w:nsid w:val="73DA4DC7"/>
     <w:multiLevelType w:val="hybridMultilevel"/>
     <w:tmpl w:val="38A8D748"/>
@@ -5707,7 +6212,7 @@
       </w:rPr>
     </w:lvl>
   </w:abstractNum>
-  <w:abstractNum w:abstractNumId="33" w15:restartNumberingAfterBreak="0">
+  <w:abstractNum w:abstractNumId="34" w15:restartNumberingAfterBreak="0">
     <w:nsid w:val="7A8E7121"/>
     <w:multiLevelType w:val="hybridMultilevel"/>
     <w:tmpl w:val="885820E0"/>
@@ -5820,7 +6325,7 @@
       </w:rPr>
     </w:lvl>
   </w:abstractNum>
-  <w:abstractNum w:abstractNumId="34" w15:restartNumberingAfterBreak="0">
+  <w:abstractNum w:abstractNumId="35" w15:restartNumberingAfterBreak="0">
     <w:nsid w:val="7D8D4D3D"/>
     <w:multiLevelType w:val="hybridMultilevel"/>
     <w:tmpl w:val="9F227D2C"/>
@@ -5933,7 +6438,7 @@
       </w:rPr>
     </w:lvl>
   </w:abstractNum>
-  <w:abstractNum w:abstractNumId="35" w15:restartNumberingAfterBreak="0">
+  <w:abstractNum w:abstractNumId="36" w15:restartNumberingAfterBreak="0">
     <w:nsid w:val="7E54296C"/>
     <w:multiLevelType w:val="hybridMultilevel"/>
     <w:tmpl w:val="B5D67D96"/>
@@ -6047,25 +6552,25 @@
     </w:lvl>
   </w:abstractNum>
   <w:num w:numId="1">
-    <w:abstractNumId w:val="15"/>
+    <w:abstractNumId w:val="16"/>
   </w:num>
   <w:num w:numId="2">
-    <w:abstractNumId w:val="24"/>
+    <w:abstractNumId w:val="25"/>
   </w:num>
   <w:num w:numId="3">
-    <w:abstractNumId w:val="8"/>
+    <w:abstractNumId w:val="9"/>
   </w:num>
   <w:num w:numId="4">
-    <w:abstractNumId w:val="6"/>
+    <w:abstractNumId w:val="7"/>
   </w:num>
   <w:num w:numId="5">
-    <w:abstractNumId w:val="34"/>
+    <w:abstractNumId w:val="35"/>
   </w:num>
   <w:num w:numId="6">
-    <w:abstractNumId w:val="19"/>
+    <w:abstractNumId w:val="20"/>
   </w:num>
   <w:num w:numId="7">
-    <w:abstractNumId w:val="35"/>
+    <w:abstractNumId w:val="36"/>
   </w:num>
   <w:num w:numId="8">
     <w:abstractNumId w:val="3"/>
@@ -6080,79 +6585,82 @@
     <w:abstractNumId w:val="0"/>
   </w:num>
   <w:num w:numId="12">
+    <w:abstractNumId w:val="30"/>
+  </w:num>
+  <w:num w:numId="13">
+    <w:abstractNumId w:val="12"/>
+  </w:num>
+  <w:num w:numId="14">
+    <w:abstractNumId w:val="15"/>
+  </w:num>
+  <w:num w:numId="15">
+    <w:abstractNumId w:val="10"/>
+  </w:num>
+  <w:num w:numId="16">
     <w:abstractNumId w:val="29"/>
   </w:num>
-  <w:num w:numId="13">
+  <w:num w:numId="17">
+    <w:abstractNumId w:val="31"/>
+  </w:num>
+  <w:num w:numId="18">
+    <w:abstractNumId w:val="6"/>
+  </w:num>
+  <w:num w:numId="19">
     <w:abstractNumId w:val="11"/>
   </w:num>
-  <w:num w:numId="14">
-    <w:abstractNumId w:val="14"/>
-  </w:num>
-  <w:num w:numId="15">
-    <w:abstractNumId w:val="9"/>
-  </w:num>
-  <w:num w:numId="16">
-    <w:abstractNumId w:val="28"/>
-  </w:num>
-  <w:num w:numId="17">
-    <w:abstractNumId w:val="30"/>
-  </w:num>
-  <w:num w:numId="18">
-    <w:abstractNumId w:val="5"/>
-  </w:num>
-  <w:num w:numId="19">
-    <w:abstractNumId w:val="10"/>
-  </w:num>
   <w:num w:numId="20">
-    <w:abstractNumId w:val="16"/>
+    <w:abstractNumId w:val="17"/>
   </w:num>
   <w:num w:numId="21">
-    <w:abstractNumId w:val="26"/>
+    <w:abstractNumId w:val="27"/>
   </w:num>
   <w:num w:numId="22">
-    <w:abstractNumId w:val="32"/>
+    <w:abstractNumId w:val="33"/>
   </w:num>
   <w:num w:numId="23">
     <w:abstractNumId w:val="4"/>
   </w:num>
   <w:num w:numId="24">
-    <w:abstractNumId w:val="20"/>
+    <w:abstractNumId w:val="21"/>
   </w:num>
   <w:num w:numId="25">
-    <w:abstractNumId w:val="7"/>
+    <w:abstractNumId w:val="8"/>
   </w:num>
   <w:num w:numId="26">
-    <w:abstractNumId w:val="21"/>
+    <w:abstractNumId w:val="22"/>
   </w:num>
   <w:num w:numId="27">
-    <w:abstractNumId w:val="22"/>
+    <w:abstractNumId w:val="23"/>
   </w:num>
   <w:num w:numId="28">
-    <w:abstractNumId w:val="33"/>
+    <w:abstractNumId w:val="34"/>
   </w:num>
   <w:num w:numId="29">
-    <w:abstractNumId w:val="31"/>
+    <w:abstractNumId w:val="32"/>
   </w:num>
   <w:num w:numId="30">
-    <w:abstractNumId w:val="25"/>
+    <w:abstractNumId w:val="26"/>
   </w:num>
   <w:num w:numId="31">
+    <w:abstractNumId w:val="14"/>
+  </w:num>
+  <w:num w:numId="32">
+    <w:abstractNumId w:val="18"/>
+  </w:num>
+  <w:num w:numId="33">
+    <w:abstractNumId w:val="19"/>
+  </w:num>
+  <w:num w:numId="34">
+    <w:abstractNumId w:val="28"/>
+  </w:num>
+  <w:num w:numId="35">
     <w:abstractNumId w:val="13"/>
   </w:num>
-  <w:num w:numId="32">
-    <w:abstractNumId w:val="17"/>
+  <w:num w:numId="36">
+    <w:abstractNumId w:val="24"/>
   </w:num>
-  <w:num w:numId="33">
-    <w:abstractNumId w:val="18"/>
-  </w:num>
-  <w:num w:numId="34">
-    <w:abstractNumId w:val="27"/>
-  </w:num>
-  <w:num w:numId="35">
-    <w:abstractNumId w:val="12"/>
-  </w:num>
-  <w:num w:numId="36">
-    <w:abstractNumId w:val="23"/>
+  <w:num w:numId="37">
+    <w:abstractNumId w:val="5"/>
   </w:num>
 </w:numbering>
 </file>
@@ -6168,7 +6676,7 @@
     </w:rPrDefault>
     <w:pPrDefault/>
   </w:docDefaults>
-  <w:latentStyles w:defLockedState="0" w:defUIPriority="99" w:defSemiHidden="0" w:defUnhideWhenUsed="0" w:defQFormat="0" w:count="375">
+  <w:latentStyles w:defLockedState="0" w:defUIPriority="99" w:defSemiHidden="0" w:defUnhideWhenUsed="0" w:defQFormat="0" w:count="376">
     <w:lsdException w:name="Normal" w:uiPriority="0" w:qFormat="1"/>
     <w:lsdException w:name="heading 1" w:uiPriority="1" w:qFormat="1"/>
     <w:lsdException w:name="heading 2" w:uiPriority="1" w:qFormat="1"/>
@@ -6257,7 +6765,7 @@
     <w:lsdException w:name="Hyperlink" w:semiHidden="1" w:unhideWhenUsed="1"/>
     <w:lsdException w:name="FollowedHyperlink" w:semiHidden="1" w:unhideWhenUsed="1"/>
     <w:lsdException w:name="Strong" w:semiHidden="1" w:uiPriority="2" w:unhideWhenUsed="1" w:qFormat="1"/>
-    <w:lsdException w:name="Emphasis" w:uiPriority="2" w:qFormat="1"/>
+    <w:lsdException w:name="Emphasis" w:uiPriority="4" w:qFormat="1"/>
     <w:lsdException w:name="Document Map" w:semiHidden="1" w:unhideWhenUsed="1"/>
     <w:lsdException w:name="Plain Text" w:semiHidden="1" w:unhideWhenUsed="1"/>
     <w:lsdException w:name="E-mail Signature" w:semiHidden="1" w:unhideWhenUsed="1"/>
@@ -6274,7 +6782,6 @@
     <w:lsdException w:name="HTML Sample" w:semiHidden="1" w:unhideWhenUsed="1"/>
     <w:lsdException w:name="HTML Typewriter" w:semiHidden="1" w:unhideWhenUsed="1"/>
     <w:lsdException w:name="HTML Variable" w:semiHidden="1" w:unhideWhenUsed="1"/>
-    <w:lsdException w:name="Normal Table" w:semiHidden="1" w:unhideWhenUsed="1"/>
     <w:lsdException w:name="annotation subject" w:semiHidden="1" w:unhideWhenUsed="1"/>
     <w:lsdException w:name="No List" w:semiHidden="1" w:unhideWhenUsed="1"/>
     <w:lsdException w:name="Outline List 1" w:semiHidden="1" w:unhideWhenUsed="1"/>
@@ -6321,10 +6828,8 @@
     <w:lsdException w:name="Table Subtle 2" w:semiHidden="1" w:unhideWhenUsed="1"/>
     <w:lsdException w:name="Table Web 1" w:semiHidden="1" w:unhideWhenUsed="1"/>
     <w:lsdException w:name="Table Web 2" w:semiHidden="1" w:unhideWhenUsed="1"/>
-    <w:lsdException w:name="Table Web 3" w:semiHidden="1" w:unhideWhenUsed="1"/>
     <w:lsdException w:name="Balloon Text" w:semiHidden="1" w:unhideWhenUsed="1"/>
     <w:lsdException w:name="Table Grid" w:uiPriority="1"/>
-    <w:lsdException w:name="Table Theme" w:semiHidden="1" w:unhideWhenUsed="1"/>
     <w:lsdException w:name="Placeholder Text" w:semiHidden="1"/>
     <w:lsdException w:name="No Spacing" w:semiHidden="1" w:unhideWhenUsed="1"/>
     <w:lsdException w:name="Light Shading"/>
@@ -6346,7 +6851,6 @@
     <w:lsdException w:name="Light Grid Accent 1"/>
     <w:lsdException w:name="Medium Shading 1 Accent 1"/>
     <w:lsdException w:name="Medium Shading 2 Accent 1"/>
-    <w:lsdException w:name="Medium List 1 Accent 1"/>
     <w:lsdException w:name="Revision" w:semiHidden="1"/>
     <w:lsdException w:name="List Paragraph" w:semiHidden="1" w:uiPriority="34" w:unhideWhenUsed="1" w:qFormat="1"/>
     <w:lsdException w:name="Quote" w:semiHidden="1" w:uiPriority="29" w:unhideWhenUsed="1" w:qFormat="1"/>
@@ -6544,6 +7048,7 @@
     <w:lsdException w:name="Smart Hyperlink" w:semiHidden="1" w:unhideWhenUsed="1"/>
     <w:lsdException w:name="Hashtag" w:semiHidden="1" w:unhideWhenUsed="1"/>
     <w:lsdException w:name="Unresolved Mention" w:semiHidden="1" w:unhideWhenUsed="1"/>
+    <w:lsdException w:name="Smart Link" w:semiHidden="1" w:unhideWhenUsed="1"/>
   </w:latentStyles>
   <w:style w:type="paragraph" w:default="1" w:styleId="Normal">
     <w:name w:val="Normal"/>
@@ -6647,6 +7152,7 @@
   <w:style w:type="character" w:default="1" w:styleId="DefaultParagraphFont">
     <w:name w:val="Default Paragraph Font"/>
     <w:uiPriority w:val="1"/>
+    <w:semiHidden/>
     <w:unhideWhenUsed/>
   </w:style>
   <w:style w:type="table" w:default="1" w:styleId="TableNormal">
@@ -6974,7 +7480,7 @@
     </w:docPart>
     <w:docPart>
       <w:docPartPr>
-        <w:name w:val="B25A67C814A04AC8A8CD66F4D4E8A317"/>
+        <w:name w:val="059DCC70F4684E4B80C788C07DD69811"/>
         <w:category>
           <w:name w:val="General"/>
           <w:gallery w:val="placeholder"/>
@@ -6985,12 +7491,12 @@
         <w:behaviors>
           <w:behavior w:val="content"/>
         </w:behaviors>
-        <w:guid w:val="{37F2152B-05DE-4BE0-832E-0186DB39D326}"/>
+        <w:guid w:val="{09469CBC-FE58-4784-BC8B-7EBA69AA3388}"/>
       </w:docPartPr>
       <w:docPartBody>
         <w:p>
           <w:pPr>
-            <w:pStyle w:val="B25A67C814A04AC8A8CD66F4D4E8A317"/>
+            <w:pStyle w:val="059DCC70F4684E4B80C788C07DD69811"/>
           </w:pPr>
           <w:r>
             <w:t>Education</w:t>
@@ -7037,7 +7543,7 @@
     <w:charset w:val="00"/>
     <w:family w:val="swiss"/>
     <w:pitch w:val="variable"/>
-    <w:sig w:usb0="E0002AFF" w:usb1="C000247B" w:usb2="00000009" w:usb3="00000000" w:csb0="000001FF" w:csb1="00000000"/>
+    <w:sig w:usb0="E0002EFF" w:usb1="C000247B" w:usb2="00000009" w:usb3="00000000" w:csb0="000001FF" w:csb1="00000000"/>
   </w:font>
   <w:font w:name="MS Mincho">
     <w:altName w:val="ＭＳ 明朝"/>
@@ -7229,6 +7735,8 @@
   </w:compat>
   <w:rsids>
     <w:rsidRoot w:val="00A774AD"/>
+    <w:rsid w:val="00001684"/>
+    <w:rsid w:val="00091CC2"/>
     <w:rsid w:val="00126AC5"/>
     <w:rsid w:val="002E1D43"/>
     <w:rsid w:val="003F7A24"/>
@@ -7280,7 +7788,7 @@
       </w:pPr>
     </w:pPrDefault>
   </w:docDefaults>
-  <w:latentStyles w:defLockedState="0" w:defUIPriority="99" w:defSemiHidden="0" w:defUnhideWhenUsed="0" w:defQFormat="0" w:count="375">
+  <w:latentStyles w:defLockedState="0" w:defUIPriority="99" w:defSemiHidden="0" w:defUnhideWhenUsed="0" w:defQFormat="0" w:count="376">
     <w:lsdException w:name="Normal" w:uiPriority="0" w:qFormat="1"/>
     <w:lsdException w:name="heading 1" w:uiPriority="9" w:qFormat="1"/>
     <w:lsdException w:name="heading 2" w:semiHidden="1" w:uiPriority="9" w:unhideWhenUsed="1" w:qFormat="1"/>
@@ -7386,7 +7894,6 @@
     <w:lsdException w:name="HTML Sample" w:semiHidden="1" w:unhideWhenUsed="1"/>
     <w:lsdException w:name="HTML Typewriter" w:semiHidden="1" w:unhideWhenUsed="1"/>
     <w:lsdException w:name="HTML Variable" w:semiHidden="1" w:unhideWhenUsed="1"/>
-    <w:lsdException w:name="Normal Table" w:semiHidden="1" w:unhideWhenUsed="1"/>
     <w:lsdException w:name="annotation subject" w:semiHidden="1" w:unhideWhenUsed="1"/>
     <w:lsdException w:name="No List" w:semiHidden="1" w:unhideWhenUsed="1"/>
     <w:lsdException w:name="Outline List 1" w:semiHidden="1" w:unhideWhenUsed="1"/>
@@ -7433,10 +7940,8 @@
     <w:lsdException w:name="Table Subtle 2" w:semiHidden="1" w:unhideWhenUsed="1"/>
     <w:lsdException w:name="Table Web 1" w:semiHidden="1" w:unhideWhenUsed="1"/>
     <w:lsdException w:name="Table Web 2" w:semiHidden="1" w:unhideWhenUsed="1"/>
-    <w:lsdException w:name="Table Web 3" w:semiHidden="1" w:unhideWhenUsed="1"/>
     <w:lsdException w:name="Balloon Text" w:semiHidden="1" w:unhideWhenUsed="1"/>
     <w:lsdException w:name="Table Grid" w:uiPriority="39"/>
-    <w:lsdException w:name="Table Theme" w:semiHidden="1" w:unhideWhenUsed="1"/>
     <w:lsdException w:name="Placeholder Text" w:semiHidden="1"/>
     <w:lsdException w:name="No Spacing" w:uiPriority="1" w:qFormat="1"/>
     <w:lsdException w:name="Light Shading" w:uiPriority="60"/>
@@ -7656,6 +8161,7 @@
     <w:lsdException w:name="Smart Hyperlink" w:semiHidden="1" w:unhideWhenUsed="1"/>
     <w:lsdException w:name="Hashtag" w:semiHidden="1" w:unhideWhenUsed="1"/>
     <w:lsdException w:name="Unresolved Mention" w:semiHidden="1" w:unhideWhenUsed="1"/>
+    <w:lsdException w:name="Smart Link" w:semiHidden="1" w:unhideWhenUsed="1"/>
   </w:latentStyles>
   <w:style w:type="paragraph" w:default="1" w:styleId="Normal">
     <w:name w:val="Normal"/>
@@ -8213,6 +8719,14 @@
   <w:style w:type="paragraph" w:customStyle="1" w:styleId="A1CC339ADE8A401CAF0A36598C1AA526">
     <w:name w:val="A1CC339ADE8A401CAF0A36598C1AA526"/>
     <w:rsid w:val="00126AC5"/>
+  </w:style>
+  <w:style w:type="paragraph" w:customStyle="1" w:styleId="7DF3540428EF47979B2453B8DDD3A490">
+    <w:name w:val="7DF3540428EF47979B2453B8DDD3A490"/>
+    <w:rsid w:val="00001684"/>
+  </w:style>
+  <w:style w:type="paragraph" w:customStyle="1" w:styleId="059DCC70F4684E4B80C788C07DD69811">
+    <w:name w:val="059DCC70F4684E4B80C788C07DD69811"/>
+    <w:rsid w:val="00001684"/>
   </w:style>
 </w:styles>
 </file>
@@ -8512,7 +9026,7 @@
 </file>
 
 <file path=customXml/itemProps1.xml><?xml version="1.0" encoding="utf-8"?>
-<ds:datastoreItem xmlns:ds="http://schemas.openxmlformats.org/officeDocument/2006/customXml" ds:itemID="{D2FFB8FC-7EAC-467E-91D9-C3E330F85C18}">
+<ds:datastoreItem xmlns:ds="http://schemas.openxmlformats.org/officeDocument/2006/customXml" ds:itemID="{957A47C2-9791-4E9D-B5FB-60E7B3852556}">
   <ds:schemaRefs>
     <ds:schemaRef ds:uri="http://schemas.openxmlformats.org/officeDocument/2006/bibliography"/>
   </ds:schemaRefs>

</xml_diff>